<commit_message>
Report.docx 2.3 Report.vsdx MFCC
</commit_message>
<xml_diff>
--- a/Report.docx
+++ b/Report.docx
@@ -419,16 +419,16 @@
         <w:rPr>
           <w:rFonts w:hint="eastAsia"/>
         </w:rPr>
-        <w:t>1.2.1</w:t>
+        <w:t>1.2.</w:t>
+      </w:r>
+      <w:r>
+        <w:t>1</w:t>
       </w:r>
       <w:r>
         <w:t xml:space="preserve"> </w:t>
       </w:r>
       <w:r>
-        <w:t>Android</w:t>
-      </w:r>
-      <w:r>
-        <w:t>平台</w:t>
+        <w:t>说话人识别</w:t>
       </w:r>
     </w:p>
     <w:p>
@@ -440,249 +440,13 @@
         <w:rPr>
           <w:rFonts w:hint="eastAsia"/>
         </w:rPr>
-        <w:t>本课题开发的说话人识别系统</w:t>
-      </w:r>
-      <w:r>
-        <w:rPr>
-          <w:rFonts w:hint="eastAsia"/>
-        </w:rPr>
-        <w:t>是</w:t>
-      </w:r>
-      <w:r>
-        <w:rPr>
-          <w:rFonts w:hint="eastAsia"/>
-        </w:rPr>
-        <w:t>面向</w:t>
-      </w:r>
-      <w:r>
-        <w:rPr>
-          <w:rFonts w:hint="eastAsia"/>
-        </w:rPr>
-        <w:t>Android</w:t>
-      </w:r>
-      <w:r>
-        <w:rPr>
-          <w:rFonts w:hint="eastAsia"/>
-        </w:rPr>
-        <w:t>平台手机用户。</w:t>
-      </w:r>
-      <w:r>
-        <w:rPr>
-          <w:rFonts w:hint="eastAsia"/>
-        </w:rPr>
-        <w:t>Android</w:t>
-      </w:r>
-      <w:r>
-        <w:rPr>
-          <w:rFonts w:hint="eastAsia"/>
-        </w:rPr>
-        <w:t>是一种基于</w:t>
-      </w:r>
-      <w:r>
-        <w:rPr>
-          <w:rFonts w:hint="eastAsia"/>
-        </w:rPr>
-        <w:t>Linux</w:t>
-      </w:r>
-      <w:r>
-        <w:rPr>
-          <w:rFonts w:hint="eastAsia"/>
-        </w:rPr>
-        <w:t>的开</w:t>
-      </w:r>
-      <w:r>
-        <w:rPr>
-          <w:rFonts w:hint="eastAsia"/>
-        </w:rPr>
-        <w:t>源</w:t>
-      </w:r>
-      <w:r>
-        <w:rPr>
-          <w:rFonts w:hint="eastAsia"/>
-        </w:rPr>
-        <w:t>的自由</w:t>
-      </w:r>
-      <w:r>
-        <w:rPr>
-          <w:rFonts w:hint="eastAsia"/>
-        </w:rPr>
-        <w:t>的操作系统，主要使用于</w:t>
-      </w:r>
-      <w:r>
-        <w:rPr>
-          <w:rFonts w:hint="eastAsia"/>
-        </w:rPr>
-        <w:t>智能手机，</w:t>
-      </w:r>
-      <w:r>
-        <w:rPr>
-          <w:rFonts w:hint="eastAsia"/>
-        </w:rPr>
-        <w:t>平板电脑</w:t>
-      </w:r>
-      <w:r>
-        <w:rPr>
-          <w:rFonts w:hint="eastAsia"/>
-        </w:rPr>
-        <w:t>，相机，游戏机，电视机</w:t>
-      </w:r>
-      <w:r>
-        <w:rPr>
-          <w:rFonts w:hint="eastAsia"/>
-        </w:rPr>
-        <w:t>等移动设备</w:t>
-      </w:r>
-      <w:r>
-        <w:rPr>
-          <w:rFonts w:hint="eastAsia"/>
-        </w:rPr>
-        <w:t>。</w:t>
-      </w:r>
-      <w:r>
-        <w:rPr>
-          <w:rFonts w:hint="eastAsia"/>
-        </w:rPr>
-        <w:t>最初由</w:t>
-      </w:r>
-      <w:proofErr w:type="gramStart"/>
-      <w:r>
-        <w:rPr>
-          <w:rFonts w:hint="eastAsia"/>
-        </w:rPr>
-        <w:t>由</w:t>
-      </w:r>
-      <w:proofErr w:type="gramEnd"/>
-      <w:r>
-        <w:rPr>
-          <w:rFonts w:hint="eastAsia"/>
-        </w:rPr>
-        <w:t>Andy Rubin</w:t>
-      </w:r>
-      <w:r>
-        <w:rPr>
-          <w:rFonts w:hint="eastAsia"/>
-        </w:rPr>
-        <w:t>开发，</w:t>
-      </w:r>
-      <w:r>
-        <w:rPr>
-          <w:rFonts w:hint="eastAsia"/>
-        </w:rPr>
-        <w:t>后在</w:t>
-      </w:r>
-      <w:r>
-        <w:rPr>
-          <w:rFonts w:hint="eastAsia"/>
-        </w:rPr>
-        <w:t xml:space="preserve"> 2</w:t>
-      </w:r>
-      <w:r>
-        <w:rPr>
-          <w:rFonts w:hint="eastAsia"/>
-        </w:rPr>
-        <w:t>005</w:t>
-      </w:r>
-      <w:r>
-        <w:rPr>
-          <w:rFonts w:hint="eastAsia"/>
-        </w:rPr>
-        <w:t>年</w:t>
-      </w:r>
-      <w:r>
-        <w:rPr>
-          <w:rFonts w:hint="eastAsia"/>
-        </w:rPr>
-        <w:t>8</w:t>
-      </w:r>
-      <w:r>
-        <w:rPr>
-          <w:rFonts w:hint="eastAsia"/>
-        </w:rPr>
-        <w:t>月被</w:t>
-      </w:r>
-      <w:r>
-        <w:rPr>
-          <w:rFonts w:hint="eastAsia"/>
-        </w:rPr>
-        <w:t>Google</w:t>
-      </w:r>
-      <w:r>
-        <w:rPr>
-          <w:rFonts w:hint="eastAsia"/>
-        </w:rPr>
-        <w:t>收购</w:t>
-      </w:r>
-      <w:r>
-        <w:rPr>
-          <w:rFonts w:hint="eastAsia"/>
-        </w:rPr>
-        <w:t>，</w:t>
-      </w:r>
-      <w:r>
-        <w:rPr>
-          <w:rFonts w:hint="eastAsia"/>
-        </w:rPr>
-        <w:t>随后</w:t>
-      </w:r>
-      <w:r>
-        <w:rPr>
-          <w:rFonts w:hint="eastAsia"/>
-        </w:rPr>
-        <w:t>Google</w:t>
-      </w:r>
-      <w:r>
-        <w:rPr>
-          <w:rFonts w:hint="eastAsia"/>
-        </w:rPr>
-        <w:t>以</w:t>
-      </w:r>
-      <w:r>
-        <w:rPr>
-          <w:rFonts w:hint="eastAsia"/>
-        </w:rPr>
-        <w:t>Apache</w:t>
-      </w:r>
-      <w:r>
-        <w:rPr>
-          <w:rFonts w:hint="eastAsia"/>
-        </w:rPr>
-        <w:t>开源许可证</w:t>
-      </w:r>
-      <w:r>
-        <w:rPr>
-          <w:rFonts w:hint="eastAsia"/>
-        </w:rPr>
-        <w:t>和</w:t>
-      </w:r>
-      <w:r>
-        <w:rPr>
-          <w:rFonts w:hint="eastAsia"/>
-        </w:rPr>
-        <w:t>GPL</w:t>
-      </w:r>
-      <w:r>
-        <w:rPr>
-          <w:rFonts w:hint="eastAsia"/>
-        </w:rPr>
-        <w:t>的授权方式，发布了</w:t>
-      </w:r>
-      <w:r>
-        <w:rPr>
-          <w:rFonts w:hint="eastAsia"/>
-        </w:rPr>
-        <w:t>Android</w:t>
-      </w:r>
-      <w:r>
-        <w:rPr>
-          <w:rFonts w:hint="eastAsia"/>
-        </w:rPr>
-        <w:t>的源代码</w:t>
-      </w:r>
-      <w:r>
-        <w:rPr>
-          <w:rFonts w:hint="eastAsia"/>
-        </w:rPr>
-        <w:t>。</w:t>
+        <w:t>说话人</w:t>
+      </w:r>
+      <w:r>
+        <w:rPr>
+          <w:rFonts w:hint="eastAsia"/>
+        </w:rPr>
+        <w:t>识别是一种生物认证技术。通过语音信号中的波形变化反映说话人生理和应为上的特征，并根据特征识别说话人。这些特征涉及到说话人的年龄，性别，感情，种族等等。</w:t>
       </w:r>
     </w:p>
     <w:p>
@@ -691,180 +455,15 @@
         <w:ind w:firstLine="480"/>
       </w:pPr>
       <w:r>
-        <w:rPr>
-          <w:rFonts w:hint="eastAsia"/>
-        </w:rPr>
-        <w:t>2008</w:t>
-      </w:r>
-      <w:r>
-        <w:rPr>
-          <w:rFonts w:hint="eastAsia"/>
-        </w:rPr>
-        <w:t>年，在</w:t>
-      </w:r>
-      <w:proofErr w:type="spellStart"/>
-      <w:r>
-        <w:rPr>
-          <w:rFonts w:hint="eastAsia"/>
-        </w:rPr>
-        <w:t>GoogleI</w:t>
-      </w:r>
-      <w:proofErr w:type="spellEnd"/>
-      <w:r>
-        <w:rPr>
-          <w:rFonts w:hint="eastAsia"/>
-        </w:rPr>
-        <w:t>/O</w:t>
-      </w:r>
-      <w:r>
-        <w:rPr>
-          <w:rFonts w:hint="eastAsia"/>
-        </w:rPr>
-        <w:t>大会上，谷歌提出了</w:t>
-      </w:r>
-      <w:r>
-        <w:rPr>
-          <w:rFonts w:hint="eastAsia"/>
-        </w:rPr>
-        <w:t>Android</w:t>
-      </w:r>
-      <w:r>
-        <w:rPr>
-          <w:rFonts w:hint="eastAsia"/>
-        </w:rPr>
-        <w:t>架构图，在同年</w:t>
-      </w:r>
-      <w:r>
-        <w:rPr>
-          <w:rFonts w:hint="eastAsia"/>
-        </w:rPr>
-        <w:t>9</w:t>
-      </w:r>
-      <w:r>
-        <w:rPr>
-          <w:rFonts w:hint="eastAsia"/>
-        </w:rPr>
-        <w:t>月，谷歌正式发布了</w:t>
-      </w:r>
-      <w:r>
-        <w:rPr>
-          <w:rFonts w:hint="eastAsia"/>
-        </w:rPr>
-        <w:t>Android 1.0</w:t>
-      </w:r>
-      <w:r>
-        <w:rPr>
-          <w:rFonts w:hint="eastAsia"/>
-        </w:rPr>
-        <w:t>系统</w:t>
-      </w:r>
-      <w:r>
-        <w:rPr>
-          <w:rFonts w:hint="eastAsia"/>
-        </w:rPr>
-        <w:t>。</w:t>
-      </w:r>
-      <w:r>
-        <w:rPr>
-          <w:rFonts w:hint="eastAsia"/>
-        </w:rPr>
-        <w:t>2011</w:t>
-      </w:r>
-      <w:r>
-        <w:rPr>
-          <w:rFonts w:hint="eastAsia"/>
-        </w:rPr>
-        <w:t>年第一季度，</w:t>
-      </w:r>
-      <w:r>
-        <w:rPr>
-          <w:rFonts w:hint="eastAsia"/>
-        </w:rPr>
-        <w:t>Android</w:t>
-      </w:r>
-      <w:r>
-        <w:rPr>
-          <w:rFonts w:hint="eastAsia"/>
-        </w:rPr>
-        <w:t>在全</w:t>
-      </w:r>
-      <w:r>
-        <w:rPr>
-          <w:rFonts w:hint="eastAsia"/>
-        </w:rPr>
-        <w:t>球的手机市场份额跃居第一。</w:t>
-      </w:r>
-      <w:r>
-        <w:rPr>
-          <w:rFonts w:hint="eastAsia"/>
-        </w:rPr>
-        <w:t>在</w:t>
-      </w:r>
-      <w:r>
-        <w:rPr>
-          <w:rFonts w:hint="eastAsia"/>
-        </w:rPr>
-        <w:t>2014</w:t>
-      </w:r>
-      <w:r>
-        <w:rPr>
-          <w:rFonts w:hint="eastAsia"/>
-        </w:rPr>
-        <w:t>年第二季度，</w:t>
-      </w:r>
-      <w:r>
-        <w:t>分析机构</w:t>
-      </w:r>
-      <w:r>
-        <w:t>Strategy Analytics</w:t>
-      </w:r>
-      <w:r>
-        <w:rPr>
-          <w:rFonts w:hint="eastAsia"/>
-        </w:rPr>
-        <w:t>发</w:t>
-      </w:r>
-      <w:r>
-        <w:rPr>
-          <w:rFonts w:hint="eastAsia"/>
-        </w:rPr>
-        <w:t>布的智能手机操作系统全球情况</w:t>
-      </w:r>
-      <w:r>
-        <w:rPr>
-          <w:rFonts w:hint="eastAsia"/>
-        </w:rPr>
-        <w:t>报告显示，目前</w:t>
-      </w:r>
-      <w:r>
-        <w:rPr>
-          <w:rFonts w:hint="eastAsia"/>
-        </w:rPr>
-        <w:t>Android</w:t>
-      </w:r>
-      <w:r>
-        <w:rPr>
-          <w:rFonts w:hint="eastAsia"/>
-        </w:rPr>
-        <w:t>操作系统的全球市场份额已达</w:t>
-      </w:r>
-      <w:r>
-        <w:rPr>
-          <w:rFonts w:hint="eastAsia"/>
-        </w:rPr>
-        <w:t>84.6%</w:t>
-      </w:r>
-      <w:r>
-        <w:rPr>
-          <w:rFonts w:hint="eastAsia"/>
-        </w:rPr>
-        <w:t>，是有史以来最高比重</w:t>
-      </w:r>
-      <w:r>
-        <w:rPr>
-          <w:rFonts w:hint="eastAsia"/>
-        </w:rPr>
-        <w:t>。</w:t>
+        <w:t>说话人识别的大致过程是首先录入说话人的语音样本，提取其中的语音特征并保存以待应用。在识别时将待测试的语音的特征与保存的语音特征</w:t>
+      </w:r>
+      <w:proofErr w:type="gramStart"/>
+      <w:r>
+        <w:t>做对</w:t>
+      </w:r>
+      <w:proofErr w:type="gramEnd"/>
+      <w:r>
+        <w:t>比，从而确定说话人身份。</w:t>
       </w:r>
     </w:p>
     <w:p>
@@ -873,82 +472,10 @@
         <w:ind w:firstLine="480"/>
       </w:pPr>
       <w:r>
-        <w:t>从</w:t>
-      </w:r>
-      <w:r>
-        <w:rPr>
-          <w:rFonts w:hint="eastAsia"/>
-        </w:rPr>
-        <w:t>Android</w:t>
-      </w:r>
-      <w:r>
-        <w:rPr>
-          <w:rFonts w:hint="eastAsia"/>
-        </w:rPr>
-        <w:t>刚刚发布时</w:t>
-      </w:r>
-      <w:r>
-        <w:rPr>
-          <w:rFonts w:hint="eastAsia"/>
-        </w:rPr>
-        <w:t>的</w:t>
-      </w:r>
-      <w:r>
-        <w:rPr>
-          <w:rFonts w:hint="eastAsia"/>
-        </w:rPr>
-        <w:t>1.0</w:t>
-      </w:r>
-      <w:r>
-        <w:rPr>
-          <w:rFonts w:hint="eastAsia"/>
-        </w:rPr>
-        <w:t>版本到目前</w:t>
-      </w:r>
-      <w:r>
-        <w:rPr>
-          <w:rFonts w:hint="eastAsia"/>
-        </w:rPr>
-        <w:t>的</w:t>
-      </w:r>
-      <w:r>
-        <w:t>5.0</w:t>
-      </w:r>
-      <w:r>
-        <w:rPr>
-          <w:rFonts w:hint="eastAsia"/>
-        </w:rPr>
-        <w:t>版本，</w:t>
-      </w:r>
-      <w:r>
-        <w:rPr>
-          <w:rFonts w:hint="eastAsia"/>
-        </w:rPr>
-        <w:t>Android</w:t>
-      </w:r>
-      <w:r>
-        <w:rPr>
-          <w:rFonts w:hint="eastAsia"/>
-        </w:rPr>
-        <w:t>逐渐从一个崭新的系统发展为</w:t>
-      </w:r>
-      <w:r>
-        <w:rPr>
-          <w:rFonts w:hint="eastAsia"/>
-        </w:rPr>
-        <w:t>最</w:t>
-      </w:r>
-      <w:r>
-        <w:rPr>
-          <w:rFonts w:hint="eastAsia"/>
-        </w:rPr>
-        <w:t>成熟的移动端操作系统</w:t>
-      </w:r>
-      <w:r>
-        <w:rPr>
-          <w:rFonts w:hint="eastAsia"/>
-        </w:rPr>
-        <w:t>。</w:t>
+        <w:rPr>
+          <w:rFonts w:hint="eastAsia"/>
+        </w:rPr>
+        <w:t>根据识别系统对待识别语音内容的不同，又可以分为文本相关和文本无关两种方式。</w:t>
       </w:r>
     </w:p>
     <w:p>
@@ -957,64 +484,7 @@
         <w:ind w:firstLine="480"/>
       </w:pPr>
       <w:r>
-        <w:rPr>
-          <w:rFonts w:hint="eastAsia"/>
-        </w:rPr>
-        <w:t>Android</w:t>
-      </w:r>
-      <w:r>
-        <w:rPr>
-          <w:rFonts w:hint="eastAsia"/>
-        </w:rPr>
-        <w:t>作为市场份额最大的手机端操作系统，得益于其的平台开放性和开发开放性。</w:t>
-      </w:r>
-      <w:r>
-        <w:rPr>
-          <w:rFonts w:hint="eastAsia"/>
-        </w:rPr>
-        <w:t>Google</w:t>
-      </w:r>
-      <w:r>
-        <w:rPr>
-          <w:rFonts w:hint="eastAsia"/>
-        </w:rPr>
-        <w:t>允许任何手机终端厂商加入</w:t>
-      </w:r>
-      <w:r>
-        <w:rPr>
-          <w:rFonts w:hint="eastAsia"/>
-        </w:rPr>
-        <w:t>Android</w:t>
-      </w:r>
-      <w:r>
-        <w:rPr>
-          <w:rFonts w:hint="eastAsia"/>
-        </w:rPr>
-        <w:t>平台联盟，也正因为众多的手机厂商加盟，使得</w:t>
-      </w:r>
-      <w:r>
-        <w:rPr>
-          <w:rFonts w:hint="eastAsia"/>
-        </w:rPr>
-        <w:t>Android</w:t>
-      </w:r>
-      <w:r>
-        <w:rPr>
-          <w:rFonts w:hint="eastAsia"/>
-        </w:rPr>
-        <w:t>平台拥有了众多的开发者，开发的</w:t>
-      </w:r>
-      <w:r>
-        <w:rPr>
-          <w:rFonts w:hint="eastAsia"/>
-        </w:rPr>
-        <w:t>Android</w:t>
-      </w:r>
-      <w:r>
-        <w:rPr>
-          <w:rFonts w:hint="eastAsia"/>
-        </w:rPr>
-        <w:t>应用更加丰富，用户数越来越多。</w:t>
+        <w:t>文本相关的说话人识别方式要求说话人发音的关键词或关键句子与训练文本相同，且在识别时也要按照相同内容发音。</w:t>
       </w:r>
     </w:p>
     <w:p>
@@ -1023,94 +493,15 @@
         <w:ind w:firstLine="480"/>
       </w:pPr>
       <w:r>
-        <w:rPr>
-          <w:rFonts w:hint="eastAsia"/>
-        </w:rPr>
-        <w:t>Google</w:t>
-      </w:r>
-      <w:r>
-        <w:rPr>
-          <w:rFonts w:hint="eastAsia"/>
-        </w:rPr>
-        <w:t>提供给</w:t>
-      </w:r>
-      <w:r>
-        <w:rPr>
-          <w:rFonts w:hint="eastAsia"/>
-        </w:rPr>
-        <w:t>Android</w:t>
-      </w:r>
-      <w:r>
-        <w:rPr>
-          <w:rFonts w:hint="eastAsia"/>
-        </w:rPr>
-        <w:t>一个相当自由的开发环境，有着不停更新的</w:t>
-      </w:r>
-      <w:r>
-        <w:rPr>
-          <w:rFonts w:hint="eastAsia"/>
-        </w:rPr>
-        <w:t xml:space="preserve">Development </w:t>
-      </w:r>
-      <w:r>
-        <w:lastRenderedPageBreak/>
-        <w:t>Toolkit</w:t>
-      </w:r>
-      <w:r>
-        <w:t>，和较少约束的系统</w:t>
-      </w:r>
-      <w:r>
-        <w:rPr>
-          <w:rFonts w:hint="eastAsia"/>
-        </w:rPr>
-        <w:t>API</w:t>
-      </w:r>
-      <w:r>
-        <w:rPr>
-          <w:rFonts w:hint="eastAsia"/>
-        </w:rPr>
-        <w:t>，使得</w:t>
-      </w:r>
-      <w:r>
-        <w:rPr>
-          <w:rFonts w:hint="eastAsia"/>
-        </w:rPr>
-        <w:t>开发者可以</w:t>
-      </w:r>
-      <w:r>
-        <w:rPr>
-          <w:rFonts w:hint="eastAsia"/>
-        </w:rPr>
-        <w:t>自由地</w:t>
-      </w:r>
-      <w:r>
-        <w:rPr>
-          <w:rFonts w:hint="eastAsia"/>
-        </w:rPr>
-        <w:t>进行开发</w:t>
-      </w:r>
-      <w:r>
-        <w:rPr>
-          <w:rFonts w:hint="eastAsia"/>
-        </w:rPr>
-        <w:t>。</w:t>
-      </w:r>
-    </w:p>
-    <w:p>
-      <w:pPr>
-        <w:pStyle w:val="4"/>
-      </w:pPr>
-      <w:r>
-        <w:rPr>
-          <w:rFonts w:hint="eastAsia"/>
-        </w:rPr>
-        <w:t>1.2.2</w:t>
-      </w:r>
-      <w:r>
-        <w:t xml:space="preserve"> </w:t>
-      </w:r>
-      <w:r>
-        <w:t>说话人识别</w:t>
+        <w:t>文本无关的说话人识别方式在训练和识别时都不对说话人的</w:t>
+      </w:r>
+      <w:proofErr w:type="gramStart"/>
+      <w:r>
+        <w:t>的</w:t>
+      </w:r>
+      <w:proofErr w:type="gramEnd"/>
+      <w:r>
+        <w:t>发音内容做要求，其识别对象是任意的语音信号。</w:t>
       </w:r>
     </w:p>
     <w:p>
@@ -1119,16 +510,38 @@
         <w:ind w:firstLine="480"/>
       </w:pPr>
       <w:r>
-        <w:rPr>
-          <w:rFonts w:hint="eastAsia"/>
-        </w:rPr>
-        <w:t>说话人</w:t>
-      </w:r>
-      <w:r>
-        <w:rPr>
-          <w:rFonts w:hint="eastAsia"/>
-        </w:rPr>
-        <w:t>识别是一种生物认证技术。通过语音信号中的波形变化反映说话人生理和应为上的特征，并根据特征识别说话人。这些特征涉及到说话人的年龄，性别，感情，种族等等。</w:t>
+        <w:t>由于文本无关的说话人识别方式的无法控制的特性，而文本相关的识别系统的鲁棒性较强，本课题所研究开发的系统采用文本相关的说话人识别方式。</w:t>
+      </w:r>
+    </w:p>
+    <w:p>
+      <w:pPr>
+        <w:rPr>
+          <w:rFonts w:hint="eastAsia"/>
+        </w:rPr>
+      </w:pPr>
+    </w:p>
+    <w:p>
+      <w:pPr>
+        <w:pStyle w:val="4"/>
+      </w:pPr>
+      <w:r>
+        <w:rPr>
+          <w:rFonts w:hint="eastAsia"/>
+        </w:rPr>
+        <w:lastRenderedPageBreak/>
+        <w:t>1.2.</w:t>
+      </w:r>
+      <w:r>
+        <w:t>2</w:t>
+      </w:r>
+      <w:r>
+        <w:t xml:space="preserve"> </w:t>
+      </w:r>
+      <w:r>
+        <w:t>Android</w:t>
+      </w:r>
+      <w:r>
+        <w:t>平台</w:t>
       </w:r>
     </w:p>
     <w:p>
@@ -1137,15 +550,252 @@
         <w:ind w:firstLine="480"/>
       </w:pPr>
       <w:r>
-        <w:t>说话人识别的大致过程是首先录入说话人的语音样本，提取其中的语音特征并保存以待应用。在识别时将待测试的语音的特征与保存的语音特征</w:t>
+        <w:rPr>
+          <w:rFonts w:hint="eastAsia"/>
+        </w:rPr>
+        <w:t>本课题开发的说话人识别系统</w:t>
+      </w:r>
+      <w:r>
+        <w:rPr>
+          <w:rFonts w:hint="eastAsia"/>
+        </w:rPr>
+        <w:t>是</w:t>
+      </w:r>
+      <w:r>
+        <w:rPr>
+          <w:rFonts w:hint="eastAsia"/>
+        </w:rPr>
+        <w:t>面向</w:t>
+      </w:r>
+      <w:r>
+        <w:rPr>
+          <w:rFonts w:hint="eastAsia"/>
+        </w:rPr>
+        <w:t>Android</w:t>
+      </w:r>
+      <w:r>
+        <w:rPr>
+          <w:rFonts w:hint="eastAsia"/>
+        </w:rPr>
+        <w:t>平台手机用户。</w:t>
+      </w:r>
+      <w:r>
+        <w:rPr>
+          <w:rFonts w:hint="eastAsia"/>
+        </w:rPr>
+        <w:t>Android</w:t>
+      </w:r>
+      <w:r>
+        <w:rPr>
+          <w:rFonts w:hint="eastAsia"/>
+        </w:rPr>
+        <w:t>是一种基于</w:t>
+      </w:r>
+      <w:r>
+        <w:rPr>
+          <w:rFonts w:hint="eastAsia"/>
+        </w:rPr>
+        <w:t>Linux</w:t>
+      </w:r>
+      <w:r>
+        <w:rPr>
+          <w:rFonts w:hint="eastAsia"/>
+        </w:rPr>
+        <w:t>的开</w:t>
+      </w:r>
+      <w:r>
+        <w:rPr>
+          <w:rFonts w:hint="eastAsia"/>
+        </w:rPr>
+        <w:t>源</w:t>
+      </w:r>
+      <w:r>
+        <w:rPr>
+          <w:rFonts w:hint="eastAsia"/>
+        </w:rPr>
+        <w:t>的自由</w:t>
+      </w:r>
+      <w:r>
+        <w:rPr>
+          <w:rFonts w:hint="eastAsia"/>
+        </w:rPr>
+        <w:t>的操作系统，主要使用于</w:t>
+      </w:r>
+      <w:r>
+        <w:rPr>
+          <w:rFonts w:hint="eastAsia"/>
+        </w:rPr>
+        <w:t>智能手机，</w:t>
+      </w:r>
+      <w:r>
+        <w:rPr>
+          <w:rFonts w:hint="eastAsia"/>
+        </w:rPr>
+        <w:t>平板电脑</w:t>
+      </w:r>
+      <w:r>
+        <w:rPr>
+          <w:rFonts w:hint="eastAsia"/>
+        </w:rPr>
+        <w:t>，相机，游戏机，电视机</w:t>
+      </w:r>
+      <w:r>
+        <w:rPr>
+          <w:rFonts w:hint="eastAsia"/>
+        </w:rPr>
+        <w:t>等移动设备</w:t>
+      </w:r>
+      <w:r>
+        <w:rPr>
+          <w:rFonts w:hint="eastAsia"/>
+        </w:rPr>
+        <w:t>。</w:t>
+      </w:r>
+      <w:r>
+        <w:rPr>
+          <w:rFonts w:hint="eastAsia"/>
+        </w:rPr>
+        <w:t>最初由</w:t>
       </w:r>
       <w:proofErr w:type="gramStart"/>
       <w:r>
-        <w:t>做对</w:t>
+        <w:rPr>
+          <w:rFonts w:hint="eastAsia"/>
+        </w:rPr>
+        <w:t>由</w:t>
       </w:r>
       <w:proofErr w:type="gramEnd"/>
       <w:r>
-        <w:t>比，从而确定说话人身份。</w:t>
+        <w:rPr>
+          <w:rFonts w:hint="eastAsia"/>
+        </w:rPr>
+        <w:t>Andy Rubin</w:t>
+      </w:r>
+      <w:r>
+        <w:rPr>
+          <w:rFonts w:hint="eastAsia"/>
+        </w:rPr>
+        <w:t>开发，</w:t>
+      </w:r>
+      <w:r>
+        <w:rPr>
+          <w:rFonts w:hint="eastAsia"/>
+        </w:rPr>
+        <w:t>后在</w:t>
+      </w:r>
+      <w:r>
+        <w:rPr>
+          <w:rFonts w:hint="eastAsia"/>
+        </w:rPr>
+        <w:t xml:space="preserve"> 2</w:t>
+      </w:r>
+      <w:r>
+        <w:rPr>
+          <w:rFonts w:hint="eastAsia"/>
+        </w:rPr>
+        <w:t>005</w:t>
+      </w:r>
+      <w:r>
+        <w:rPr>
+          <w:rFonts w:hint="eastAsia"/>
+        </w:rPr>
+        <w:t>年</w:t>
+      </w:r>
+      <w:r>
+        <w:rPr>
+          <w:rFonts w:hint="eastAsia"/>
+        </w:rPr>
+        <w:t>8</w:t>
+      </w:r>
+      <w:r>
+        <w:rPr>
+          <w:rFonts w:hint="eastAsia"/>
+        </w:rPr>
+        <w:t>月被</w:t>
+      </w:r>
+      <w:r>
+        <w:rPr>
+          <w:rFonts w:hint="eastAsia"/>
+        </w:rPr>
+        <w:t>Google</w:t>
+      </w:r>
+      <w:r>
+        <w:rPr>
+          <w:rFonts w:hint="eastAsia"/>
+        </w:rPr>
+        <w:t>收购</w:t>
+      </w:r>
+      <w:r>
+        <w:rPr>
+          <w:rFonts w:hint="eastAsia"/>
+        </w:rPr>
+        <w:t>，</w:t>
+      </w:r>
+      <w:r>
+        <w:rPr>
+          <w:rFonts w:hint="eastAsia"/>
+        </w:rPr>
+        <w:t>随后</w:t>
+      </w:r>
+      <w:r>
+        <w:rPr>
+          <w:rFonts w:hint="eastAsia"/>
+        </w:rPr>
+        <w:t>Google</w:t>
+      </w:r>
+      <w:r>
+        <w:rPr>
+          <w:rFonts w:hint="eastAsia"/>
+        </w:rPr>
+        <w:t>以</w:t>
+      </w:r>
+      <w:r>
+        <w:rPr>
+          <w:rFonts w:hint="eastAsia"/>
+        </w:rPr>
+        <w:t>Apache</w:t>
+      </w:r>
+      <w:r>
+        <w:rPr>
+          <w:rFonts w:hint="eastAsia"/>
+        </w:rPr>
+        <w:t>开源许可证</w:t>
+      </w:r>
+      <w:r>
+        <w:rPr>
+          <w:rFonts w:hint="eastAsia"/>
+        </w:rPr>
+        <w:t>和</w:t>
+      </w:r>
+      <w:r>
+        <w:rPr>
+          <w:rFonts w:hint="eastAsia"/>
+        </w:rPr>
+        <w:t>GPL</w:t>
+      </w:r>
+      <w:r>
+        <w:rPr>
+          <w:rFonts w:hint="eastAsia"/>
+        </w:rPr>
+        <w:t>的授权方式，发布了</w:t>
+      </w:r>
+      <w:r>
+        <w:rPr>
+          <w:rFonts w:hint="eastAsia"/>
+        </w:rPr>
+        <w:t>Android</w:t>
+      </w:r>
+      <w:r>
+        <w:rPr>
+          <w:rFonts w:hint="eastAsia"/>
+        </w:rPr>
+        <w:t>的源代码</w:t>
+      </w:r>
+      <w:r>
+        <w:rPr>
+          <w:rFonts w:hint="eastAsia"/>
+        </w:rPr>
+        <w:t>。</w:t>
       </w:r>
     </w:p>
     <w:p>
@@ -1157,7 +807,177 @@
         <w:rPr>
           <w:rFonts w:hint="eastAsia"/>
         </w:rPr>
-        <w:t>根据识别系统对待识别语音内容的不同，又可以分为文本相关和文本无关两种方式。</w:t>
+        <w:t>2008</w:t>
+      </w:r>
+      <w:r>
+        <w:rPr>
+          <w:rFonts w:hint="eastAsia"/>
+        </w:rPr>
+        <w:t>年，在</w:t>
+      </w:r>
+      <w:proofErr w:type="spellStart"/>
+      <w:r>
+        <w:rPr>
+          <w:rFonts w:hint="eastAsia"/>
+        </w:rPr>
+        <w:t>GoogleI</w:t>
+      </w:r>
+      <w:proofErr w:type="spellEnd"/>
+      <w:r>
+        <w:rPr>
+          <w:rFonts w:hint="eastAsia"/>
+        </w:rPr>
+        <w:t>/O</w:t>
+      </w:r>
+      <w:r>
+        <w:rPr>
+          <w:rFonts w:hint="eastAsia"/>
+        </w:rPr>
+        <w:t>大会上，谷歌提出了</w:t>
+      </w:r>
+      <w:r>
+        <w:rPr>
+          <w:rFonts w:hint="eastAsia"/>
+        </w:rPr>
+        <w:t>Android</w:t>
+      </w:r>
+      <w:r>
+        <w:rPr>
+          <w:rFonts w:hint="eastAsia"/>
+        </w:rPr>
+        <w:t>架构图，在同年</w:t>
+      </w:r>
+      <w:r>
+        <w:rPr>
+          <w:rFonts w:hint="eastAsia"/>
+        </w:rPr>
+        <w:t>9</w:t>
+      </w:r>
+      <w:r>
+        <w:rPr>
+          <w:rFonts w:hint="eastAsia"/>
+        </w:rPr>
+        <w:t>月，谷歌正式发布了</w:t>
+      </w:r>
+      <w:r>
+        <w:rPr>
+          <w:rFonts w:hint="eastAsia"/>
+        </w:rPr>
+        <w:t>Android 1.0</w:t>
+      </w:r>
+      <w:r>
+        <w:rPr>
+          <w:rFonts w:hint="eastAsia"/>
+        </w:rPr>
+        <w:t>系统</w:t>
+      </w:r>
+      <w:r>
+        <w:rPr>
+          <w:rFonts w:hint="eastAsia"/>
+        </w:rPr>
+        <w:t>。</w:t>
+      </w:r>
+      <w:r>
+        <w:rPr>
+          <w:rFonts w:hint="eastAsia"/>
+        </w:rPr>
+        <w:t>2011</w:t>
+      </w:r>
+      <w:r>
+        <w:rPr>
+          <w:rFonts w:hint="eastAsia"/>
+        </w:rPr>
+        <w:t>年第一季度，</w:t>
+      </w:r>
+      <w:r>
+        <w:rPr>
+          <w:rFonts w:hint="eastAsia"/>
+        </w:rPr>
+        <w:t>Android</w:t>
+      </w:r>
+      <w:r>
+        <w:rPr>
+          <w:rFonts w:hint="eastAsia"/>
+        </w:rPr>
+        <w:t>在全</w:t>
+      </w:r>
+      <w:r>
+        <w:rPr>
+          <w:rFonts w:hint="eastAsia"/>
+        </w:rPr>
+        <w:t>球的手机市场份额跃居第一。</w:t>
+      </w:r>
+      <w:r>
+        <w:rPr>
+          <w:rFonts w:hint="eastAsia"/>
+        </w:rPr>
+        <w:t>在</w:t>
+      </w:r>
+      <w:r>
+        <w:rPr>
+          <w:rFonts w:hint="eastAsia"/>
+        </w:rPr>
+        <w:t>2014</w:t>
+      </w:r>
+      <w:r>
+        <w:rPr>
+          <w:rFonts w:hint="eastAsia"/>
+        </w:rPr>
+        <w:t>年第二季度，</w:t>
+      </w:r>
+      <w:r>
+        <w:t>分析机构</w:t>
+      </w:r>
+      <w:r>
+        <w:t>Strategy Analytics</w:t>
+      </w:r>
+      <w:r>
+        <w:rPr>
+          <w:rFonts w:hint="eastAsia"/>
+        </w:rPr>
+        <w:t>发</w:t>
+      </w:r>
+      <w:r>
+        <w:rPr>
+          <w:rFonts w:hint="eastAsia"/>
+        </w:rPr>
+        <w:t>布的智能手机操作系统全球情况</w:t>
+      </w:r>
+      <w:r>
+        <w:rPr>
+          <w:rFonts w:hint="eastAsia"/>
+        </w:rPr>
+        <w:t>报告显示，目前</w:t>
+      </w:r>
+      <w:r>
+        <w:rPr>
+          <w:rFonts w:hint="eastAsia"/>
+        </w:rPr>
+        <w:t>Android</w:t>
+      </w:r>
+      <w:r>
+        <w:rPr>
+          <w:rFonts w:hint="eastAsia"/>
+        </w:rPr>
+        <w:t>操作系统的全球市场份额已达</w:t>
+      </w:r>
+      <w:r>
+        <w:rPr>
+          <w:rFonts w:hint="eastAsia"/>
+        </w:rPr>
+        <w:t>84.6%</w:t>
+      </w:r>
+      <w:r>
+        <w:rPr>
+          <w:rFonts w:hint="eastAsia"/>
+        </w:rPr>
+        <w:t>，是有史以来最高比重</w:t>
+      </w:r>
+      <w:r>
+        <w:rPr>
+          <w:rFonts w:hint="eastAsia"/>
+        </w:rPr>
+        <w:t>。</w:t>
       </w:r>
     </w:p>
     <w:p>
@@ -1166,7 +986,82 @@
         <w:ind w:firstLine="480"/>
       </w:pPr>
       <w:r>
-        <w:t>文本相关的说话人识别方式要求说话人发音的关键词或关键句子与训练文本相同，且在识别时也要按照相同内容发音。</w:t>
+        <w:t>从</w:t>
+      </w:r>
+      <w:r>
+        <w:rPr>
+          <w:rFonts w:hint="eastAsia"/>
+        </w:rPr>
+        <w:t>Android</w:t>
+      </w:r>
+      <w:r>
+        <w:rPr>
+          <w:rFonts w:hint="eastAsia"/>
+        </w:rPr>
+        <w:t>刚刚发布时</w:t>
+      </w:r>
+      <w:r>
+        <w:rPr>
+          <w:rFonts w:hint="eastAsia"/>
+        </w:rPr>
+        <w:t>的</w:t>
+      </w:r>
+      <w:r>
+        <w:rPr>
+          <w:rFonts w:hint="eastAsia"/>
+        </w:rPr>
+        <w:t>1.0</w:t>
+      </w:r>
+      <w:r>
+        <w:rPr>
+          <w:rFonts w:hint="eastAsia"/>
+        </w:rPr>
+        <w:t>版本到目前</w:t>
+      </w:r>
+      <w:r>
+        <w:rPr>
+          <w:rFonts w:hint="eastAsia"/>
+        </w:rPr>
+        <w:t>的</w:t>
+      </w:r>
+      <w:r>
+        <w:t>5.0</w:t>
+      </w:r>
+      <w:r>
+        <w:rPr>
+          <w:rFonts w:hint="eastAsia"/>
+        </w:rPr>
+        <w:t>版本，</w:t>
+      </w:r>
+      <w:r>
+        <w:rPr>
+          <w:rFonts w:hint="eastAsia"/>
+        </w:rPr>
+        <w:t>Android</w:t>
+      </w:r>
+      <w:r>
+        <w:rPr>
+          <w:rFonts w:hint="eastAsia"/>
+        </w:rPr>
+        <w:t>逐渐从一个崭新的系统发展为</w:t>
+      </w:r>
+      <w:r>
+        <w:rPr>
+          <w:rFonts w:hint="eastAsia"/>
+        </w:rPr>
+        <w:t>最</w:t>
+      </w:r>
+      <w:r>
+        <w:rPr>
+          <w:rFonts w:hint="eastAsia"/>
+        </w:rPr>
+        <w:t>成熟的移动端操作系统</w:t>
+      </w:r>
+      <w:r>
+        <w:rPr>
+          <w:rFonts w:hint="eastAsia"/>
+        </w:rPr>
+        <w:t>。</w:t>
       </w:r>
     </w:p>
     <w:p>
@@ -1175,15 +1070,64 @@
         <w:ind w:firstLine="480"/>
       </w:pPr>
       <w:r>
-        <w:t>文本无关的说话人识别方式在训练和识别时都不对说话人的</w:t>
-      </w:r>
-      <w:proofErr w:type="gramStart"/>
-      <w:r>
-        <w:t>的</w:t>
-      </w:r>
-      <w:proofErr w:type="gramEnd"/>
-      <w:r>
-        <w:t>发音内容做要求，其识别对象是任意的语音信号。</w:t>
+        <w:rPr>
+          <w:rFonts w:hint="eastAsia"/>
+        </w:rPr>
+        <w:t>Android</w:t>
+      </w:r>
+      <w:r>
+        <w:rPr>
+          <w:rFonts w:hint="eastAsia"/>
+        </w:rPr>
+        <w:t>作为市场份额最大的手机端操作系统，得益于其的平台开放性和开发开放性。</w:t>
+      </w:r>
+      <w:r>
+        <w:rPr>
+          <w:rFonts w:hint="eastAsia"/>
+        </w:rPr>
+        <w:t>Google</w:t>
+      </w:r>
+      <w:r>
+        <w:rPr>
+          <w:rFonts w:hint="eastAsia"/>
+        </w:rPr>
+        <w:t>允许任何手机终端厂商加入</w:t>
+      </w:r>
+      <w:r>
+        <w:rPr>
+          <w:rFonts w:hint="eastAsia"/>
+        </w:rPr>
+        <w:t>Android</w:t>
+      </w:r>
+      <w:r>
+        <w:rPr>
+          <w:rFonts w:hint="eastAsia"/>
+        </w:rPr>
+        <w:t>平台联盟，也正因为众多的手机厂商加盟，使得</w:t>
+      </w:r>
+      <w:r>
+        <w:rPr>
+          <w:rFonts w:hint="eastAsia"/>
+        </w:rPr>
+        <w:t>Android</w:t>
+      </w:r>
+      <w:r>
+        <w:rPr>
+          <w:rFonts w:hint="eastAsia"/>
+        </w:rPr>
+        <w:t>平台拥有了众多的开发者，开发的</w:t>
+      </w:r>
+      <w:r>
+        <w:rPr>
+          <w:rFonts w:hint="eastAsia"/>
+        </w:rPr>
+        <w:t>Android</w:t>
+      </w:r>
+      <w:r>
+        <w:rPr>
+          <w:rFonts w:hint="eastAsia"/>
+        </w:rPr>
+        <w:t>应用更加丰富，用户数越来越多。</w:t>
       </w:r>
     </w:p>
     <w:p>
@@ -1192,7 +1136,76 @@
         <w:ind w:firstLine="480"/>
       </w:pPr>
       <w:r>
-        <w:t>由于文本无关的说话人识别方式的无法控制的特性，而文本相关的识别系统的鲁棒性较强，本课题所研究开发的系统采用文本相关的说话人识别方式。</w:t>
+        <w:rPr>
+          <w:rFonts w:hint="eastAsia"/>
+        </w:rPr>
+        <w:t>Google</w:t>
+      </w:r>
+      <w:r>
+        <w:rPr>
+          <w:rFonts w:hint="eastAsia"/>
+        </w:rPr>
+        <w:t>提供给</w:t>
+      </w:r>
+      <w:r>
+        <w:rPr>
+          <w:rFonts w:hint="eastAsia"/>
+        </w:rPr>
+        <w:t>Android</w:t>
+      </w:r>
+      <w:r>
+        <w:rPr>
+          <w:rFonts w:hint="eastAsia"/>
+        </w:rPr>
+        <w:t>一个相当自由的开发环境，有着不停更新的</w:t>
+      </w:r>
+      <w:r>
+        <w:rPr>
+          <w:rFonts w:hint="eastAsia"/>
+        </w:rPr>
+        <w:t xml:space="preserve">Development </w:t>
+      </w:r>
+      <w:r>
+        <w:t>Toolkit</w:t>
+      </w:r>
+      <w:r>
+        <w:t>，和较少约束的系统</w:t>
+      </w:r>
+      <w:r>
+        <w:rPr>
+          <w:rFonts w:hint="eastAsia"/>
+        </w:rPr>
+        <w:t>API</w:t>
+      </w:r>
+      <w:r>
+        <w:rPr>
+          <w:rFonts w:hint="eastAsia"/>
+        </w:rPr>
+        <w:t>，使得</w:t>
+      </w:r>
+      <w:r>
+        <w:rPr>
+          <w:rFonts w:hint="eastAsia"/>
+        </w:rPr>
+        <w:t>开发者可以</w:t>
+      </w:r>
+      <w:r>
+        <w:rPr>
+          <w:rFonts w:hint="eastAsia"/>
+        </w:rPr>
+        <w:t>自由地</w:t>
+      </w:r>
+      <w:r>
+        <w:rPr>
+          <w:rFonts w:hint="eastAsia"/>
+        </w:rPr>
+        <w:t>进行开发</w:t>
+      </w:r>
+      <w:r>
+        <w:rPr>
+          <w:rFonts w:hint="eastAsia"/>
+        </w:rPr>
+        <w:t>。</w:t>
       </w:r>
     </w:p>
     <w:p>
@@ -1430,7 +1443,7 @@
         <w:rPr>
           <w:rFonts w:hint="eastAsia"/>
         </w:rPr>
-        <w:t>应用开发</w:t>
+        <w:t>开发</w:t>
       </w:r>
     </w:p>
     <w:p>
@@ -1438,31 +1451,67 @@
         <w:pStyle w:val="a6"/>
         <w:ind w:firstLine="480"/>
       </w:pPr>
-    </w:p>
-    <w:p>
-      <w:pPr>
-        <w:pStyle w:val="3"/>
-      </w:pPr>
-      <w:r>
-        <w:rPr>
-          <w:rFonts w:hint="eastAsia"/>
-        </w:rPr>
-        <w:t>2.2</w:t>
-      </w:r>
-      <w:r>
-        <w:t xml:space="preserve"> </w:t>
-      </w:r>
-      <w:r>
-        <w:t>隐马尔科夫模型</w:t>
-      </w:r>
-      <w:r>
-        <w:rPr>
-          <w:rFonts w:hint="eastAsia"/>
-        </w:rPr>
-        <w:t>(</w:t>
-      </w:r>
-      <w:r>
-        <w:t>HMM)</w:t>
+      <w:r>
+        <w:rPr>
+          <w:rFonts w:hint="eastAsia"/>
+        </w:rPr>
+        <w:t>Android</w:t>
+      </w:r>
+      <w:r>
+        <w:rPr>
+          <w:rFonts w:hint="eastAsia"/>
+        </w:rPr>
+        <w:t>开发有</w:t>
+      </w:r>
+      <w:r>
+        <w:rPr>
+          <w:rFonts w:hint="eastAsia"/>
+        </w:rPr>
+        <w:t>4</w:t>
+      </w:r>
+      <w:r>
+        <w:rPr>
+          <w:rFonts w:hint="eastAsia"/>
+        </w:rPr>
+        <w:t>个层次，</w:t>
+      </w:r>
+      <w:r>
+        <w:rPr>
+          <w:rFonts w:hint="eastAsia"/>
+        </w:rPr>
+        <w:t>自下而上</w:t>
+      </w:r>
+      <w:r>
+        <w:rPr>
+          <w:rFonts w:hint="eastAsia"/>
+        </w:rPr>
+        <w:t>分别是</w:t>
+      </w:r>
+      <w:r>
+        <w:rPr>
+          <w:rFonts w:hint="eastAsia"/>
+        </w:rPr>
+        <w:t>Linux</w:t>
+      </w:r>
+      <w:r>
+        <w:rPr>
+          <w:rFonts w:hint="eastAsia"/>
+        </w:rPr>
+        <w:t>内核层开发，</w:t>
+      </w:r>
+      <w:proofErr w:type="gramStart"/>
+      <w:r>
+        <w:rPr>
+          <w:rFonts w:hint="eastAsia"/>
+        </w:rPr>
+        <w:t>类库层开发</w:t>
+      </w:r>
+      <w:proofErr w:type="gramEnd"/>
+      <w:r>
+        <w:rPr>
+          <w:rFonts w:hint="eastAsia"/>
+        </w:rPr>
+        <w:t>，应用框架层开发，应用层开发。</w:t>
       </w:r>
     </w:p>
     <w:p>
@@ -1470,22 +1519,53 @@
         <w:pStyle w:val="a6"/>
         <w:ind w:firstLine="480"/>
       </w:pPr>
-    </w:p>
-    <w:p>
-      <w:pPr>
-        <w:pStyle w:val="3"/>
-      </w:pPr>
-      <w:r>
-        <w:rPr>
-          <w:rFonts w:hint="eastAsia"/>
-        </w:rPr>
-        <w:t>2.3</w:t>
-      </w:r>
-      <w:r>
-        <w:t xml:space="preserve"> </w:t>
-      </w:r>
-      <w:r>
-        <w:t>语音特征提取</w:t>
+      <w:r>
+        <w:rPr>
+          <w:rFonts w:hint="eastAsia"/>
+        </w:rPr>
+        <w:t>第一层</w:t>
+      </w:r>
+      <w:r>
+        <w:rPr>
+          <w:rFonts w:hint="eastAsia"/>
+        </w:rPr>
+        <w:t>Linux</w:t>
+      </w:r>
+      <w:r>
+        <w:rPr>
+          <w:rFonts w:hint="eastAsia"/>
+        </w:rPr>
+        <w:t>内核层开发</w:t>
+      </w:r>
+      <w:r>
+        <w:rPr>
+          <w:rFonts w:hint="eastAsia"/>
+        </w:rPr>
+        <w:t>由</w:t>
+      </w:r>
+      <w:r>
+        <w:rPr>
+          <w:rFonts w:hint="eastAsia"/>
+        </w:rPr>
+        <w:t>C</w:t>
+      </w:r>
+      <w:r>
+        <w:rPr>
+          <w:rFonts w:hint="eastAsia"/>
+        </w:rPr>
+        <w:t>语言实现，主要负责管理</w:t>
+      </w:r>
+      <w:r>
+        <w:rPr>
+          <w:rFonts w:hint="eastAsia"/>
+        </w:rPr>
+        <w:t>Android</w:t>
+      </w:r>
+      <w:r>
+        <w:rPr>
+          <w:rFonts w:hint="eastAsia"/>
+        </w:rPr>
+        <w:t>硬件的驱动。</w:t>
       </w:r>
     </w:p>
     <w:p>
@@ -1493,38 +1573,1587 @@
         <w:pStyle w:val="a6"/>
         <w:ind w:firstLine="480"/>
       </w:pPr>
-    </w:p>
-    <w:p>
-      <w:pPr>
-        <w:pStyle w:val="3"/>
-      </w:pPr>
-      <w:r>
-        <w:rPr>
-          <w:rFonts w:hint="eastAsia"/>
-        </w:rPr>
-        <w:lastRenderedPageBreak/>
-        <w:t>2.</w:t>
-      </w:r>
-      <w:r>
-        <w:t xml:space="preserve">4 </w:t>
-      </w:r>
-      <w:r>
-        <w:rPr>
-          <w:rFonts w:hint="eastAsia"/>
-        </w:rPr>
-        <w:t>A</w:t>
-      </w:r>
-      <w:r>
-        <w:t xml:space="preserve">ndroid Native </w:t>
-      </w:r>
-      <w:r>
-        <w:t>编程接口</w:t>
+      <w:r>
+        <w:t>第二层</w:t>
+      </w:r>
+      <w:proofErr w:type="gramStart"/>
+      <w:r>
+        <w:t>类库层开发</w:t>
+      </w:r>
+      <w:proofErr w:type="gramEnd"/>
+      <w:r>
+        <w:t>依然由</w:t>
+      </w:r>
+      <w:r>
+        <w:rPr>
+          <w:rFonts w:hint="eastAsia"/>
+        </w:rPr>
+        <w:t>C</w:t>
+      </w:r>
+      <w:r>
+        <w:rPr>
+          <w:rFonts w:hint="eastAsia"/>
+        </w:rPr>
+        <w:t>语言，主要负责</w:t>
+      </w:r>
+      <w:r>
+        <w:t>Android</w:t>
+      </w:r>
+      <w:r>
+        <w:t>上一些常用组件的开发，例如</w:t>
+      </w:r>
+      <w:r>
+        <w:rPr>
+          <w:rFonts w:hint="eastAsia"/>
+        </w:rPr>
+        <w:t>SQLite</w:t>
+      </w:r>
+      <w:r>
+        <w:rPr>
+          <w:rFonts w:hint="eastAsia"/>
+        </w:rPr>
+        <w:t>数据库，</w:t>
+      </w:r>
+      <w:proofErr w:type="spellStart"/>
+      <w:r>
+        <w:rPr>
+          <w:rFonts w:hint="eastAsia"/>
+        </w:rPr>
+        <w:t>WebKit</w:t>
+      </w:r>
+      <w:proofErr w:type="spellEnd"/>
+      <w:r>
+        <w:rPr>
+          <w:rFonts w:hint="eastAsia"/>
+        </w:rPr>
+        <w:t>浏览器内核，</w:t>
+      </w:r>
+      <w:proofErr w:type="spellStart"/>
+      <w:r>
+        <w:rPr>
+          <w:rFonts w:hint="eastAsia"/>
+        </w:rPr>
+        <w:t>libc</w:t>
+      </w:r>
+      <w:proofErr w:type="spellEnd"/>
+      <w:r>
+        <w:rPr>
+          <w:rFonts w:hint="eastAsia"/>
+        </w:rPr>
+        <w:t>常用的</w:t>
+      </w:r>
+      <w:r>
+        <w:rPr>
+          <w:rFonts w:hint="eastAsia"/>
+        </w:rPr>
+        <w:t>C</w:t>
+      </w:r>
+      <w:r>
+        <w:rPr>
+          <w:rFonts w:hint="eastAsia"/>
+        </w:rPr>
+        <w:t>语言函数库</w:t>
+      </w:r>
+      <w:r>
+        <w:rPr>
+          <w:rFonts w:hint="eastAsia"/>
+        </w:rPr>
+        <w:t>，</w:t>
+      </w:r>
+      <w:proofErr w:type="spellStart"/>
+      <w:r>
+        <w:rPr>
+          <w:rFonts w:hint="eastAsia"/>
+        </w:rPr>
+        <w:t>Dalvik</w:t>
+      </w:r>
+      <w:proofErr w:type="spellEnd"/>
+      <w:r>
+        <w:rPr>
+          <w:rFonts w:hint="eastAsia"/>
+        </w:rPr>
+        <w:t>虚拟机</w:t>
+      </w:r>
+      <w:r>
+        <w:rPr>
+          <w:rFonts w:hint="eastAsia"/>
+        </w:rPr>
+        <w:t>。</w:t>
       </w:r>
     </w:p>
     <w:p>
       <w:pPr>
         <w:pStyle w:val="a6"/>
         <w:ind w:firstLine="480"/>
+      </w:pPr>
+      <w:r>
+        <w:t>第三层是</w:t>
+      </w:r>
+      <w:r>
+        <w:t>Android</w:t>
+      </w:r>
+      <w:r>
+        <w:t>系统应用框架</w:t>
+      </w:r>
+      <w:r>
+        <w:t>由</w:t>
+      </w:r>
+      <w:r>
+        <w:rPr>
+          <w:rFonts w:hint="eastAsia"/>
+        </w:rPr>
+        <w:t>Java</w:t>
+      </w:r>
+      <w:r>
+        <w:rPr>
+          <w:rFonts w:hint="eastAsia"/>
+        </w:rPr>
+        <w:t>语言实现</w:t>
+      </w:r>
+      <w:r>
+        <w:t>，包含了</w:t>
+      </w:r>
+      <w:r>
+        <w:rPr>
+          <w:rFonts w:hint="eastAsia"/>
+        </w:rPr>
+        <w:t>Activity</w:t>
+      </w:r>
+      <w:r>
+        <w:t xml:space="preserve"> </w:t>
+      </w:r>
+      <w:r>
+        <w:rPr>
+          <w:rFonts w:hint="eastAsia"/>
+        </w:rPr>
+        <w:t>Manager</w:t>
+      </w:r>
+      <w:r>
+        <w:t>界面管理，</w:t>
+      </w:r>
+      <w:r>
+        <w:rPr>
+          <w:rFonts w:hint="eastAsia"/>
+        </w:rPr>
+        <w:t>Notification</w:t>
+      </w:r>
+      <w:r>
+        <w:t xml:space="preserve"> Manager</w:t>
+      </w:r>
+      <w:r>
+        <w:t>通知管理，</w:t>
+      </w:r>
+      <w:r>
+        <w:rPr>
+          <w:rFonts w:hint="eastAsia"/>
+        </w:rPr>
+        <w:t>Resource</w:t>
+      </w:r>
+      <w:r>
+        <w:t xml:space="preserve"> Manager</w:t>
+      </w:r>
+      <w:r>
+        <w:t>资源管理等等，实现了对</w:t>
+      </w:r>
+      <w:r>
+        <w:rPr>
+          <w:rFonts w:hint="eastAsia"/>
+        </w:rPr>
+        <w:t>Linux</w:t>
+      </w:r>
+      <w:r>
+        <w:rPr>
+          <w:rFonts w:hint="eastAsia"/>
+        </w:rPr>
+        <w:t>内核层和</w:t>
+      </w:r>
+      <w:proofErr w:type="gramStart"/>
+      <w:r>
+        <w:rPr>
+          <w:rFonts w:hint="eastAsia"/>
+        </w:rPr>
+        <w:t>类库层的</w:t>
+      </w:r>
+      <w:proofErr w:type="gramEnd"/>
+      <w:r>
+        <w:rPr>
+          <w:rFonts w:hint="eastAsia"/>
+        </w:rPr>
+        <w:t>封装，</w:t>
+      </w:r>
+      <w:r>
+        <w:rPr>
+          <w:rFonts w:hint="eastAsia"/>
+        </w:rPr>
+        <w:t>让</w:t>
+      </w:r>
+      <w:r>
+        <w:t>Android</w:t>
+      </w:r>
+      <w:r>
+        <w:t>不过度依赖与</w:t>
+      </w:r>
+      <w:r>
+        <w:rPr>
+          <w:rFonts w:hint="eastAsia"/>
+        </w:rPr>
+        <w:t>Linux</w:t>
+      </w:r>
+      <w:r>
+        <w:rPr>
+          <w:rFonts w:hint="eastAsia"/>
+        </w:rPr>
+        <w:t>内核，做到内核无关的特性，让</w:t>
+      </w:r>
+      <w:r>
+        <w:t>Android</w:t>
+      </w:r>
+      <w:r>
+        <w:t>框架</w:t>
+      </w:r>
+      <w:r>
+        <w:t>开发和</w:t>
+      </w:r>
+      <w:r>
+        <w:rPr>
+          <w:rFonts w:hint="eastAsia"/>
+        </w:rPr>
+        <w:t>Android</w:t>
+      </w:r>
+      <w:r>
+        <w:rPr>
+          <w:rFonts w:hint="eastAsia"/>
+        </w:rPr>
+        <w:t>应用开发能在不考虑</w:t>
+      </w:r>
+      <w:r>
+        <w:rPr>
+          <w:rFonts w:hint="eastAsia"/>
+        </w:rPr>
+        <w:t>Linux</w:t>
+      </w:r>
+      <w:r>
+        <w:rPr>
+          <w:rFonts w:hint="eastAsia"/>
+        </w:rPr>
+        <w:t>内核和驱动下顺利完成。</w:t>
+      </w:r>
+    </w:p>
+    <w:p>
+      <w:pPr>
+        <w:pStyle w:val="a6"/>
+        <w:ind w:firstLine="480"/>
+      </w:pPr>
+      <w:r>
+        <w:rPr>
+          <w:noProof/>
+        </w:rPr>
+        <w:lastRenderedPageBreak/>
+        <w:drawing>
+          <wp:anchor distT="0" distB="0" distL="114300" distR="114300" simplePos="0" relativeHeight="251658240" behindDoc="0" locked="0" layoutInCell="1" allowOverlap="1" wp14:anchorId="1125A2B8" wp14:editId="6BE02A22">
+            <wp:simplePos x="0" y="0"/>
+            <wp:positionH relativeFrom="margin">
+              <wp:align>left</wp:align>
+            </wp:positionH>
+            <wp:positionV relativeFrom="paragraph">
+              <wp:posOffset>518131</wp:posOffset>
+            </wp:positionV>
+            <wp:extent cx="5759450" cy="4942247"/>
+            <wp:effectExtent l="0" t="0" r="0" b="0"/>
+            <wp:wrapTopAndBottom/>
+            <wp:docPr id="4" name="图片 4" descr="C:\Users\LoveMH\Desktop\Android系统架构图.png"/>
+            <wp:cNvGraphicFramePr>
+              <a:graphicFrameLocks xmlns:a="http://schemas.openxmlformats.org/drawingml/2006/main" noChangeAspect="1"/>
+            </wp:cNvGraphicFramePr>
+            <a:graphic xmlns:a="http://schemas.openxmlformats.org/drawingml/2006/main">
+              <a:graphicData uri="http://schemas.openxmlformats.org/drawingml/2006/picture">
+                <pic:pic xmlns:pic="http://schemas.openxmlformats.org/drawingml/2006/picture">
+                  <pic:nvPicPr>
+                    <pic:cNvPr id="0" name="Picture 25" descr="C:\Users\LoveMH\Desktop\Android系统架构图.png"/>
+                    <pic:cNvPicPr>
+                      <a:picLocks noChangeAspect="1" noChangeArrowheads="1"/>
+                    </pic:cNvPicPr>
+                  </pic:nvPicPr>
+                  <pic:blipFill>
+                    <a:blip r:embed="rId6">
+                      <a:extLst>
+                        <a:ext uri="{28A0092B-C50C-407E-A947-70E740481C1C}">
+                          <a14:useLocalDpi xmlns:a14="http://schemas.microsoft.com/office/drawing/2010/main" val="0"/>
+                        </a:ext>
+                      </a:extLst>
+                    </a:blip>
+                    <a:srcRect/>
+                    <a:stretch>
+                      <a:fillRect/>
+                    </a:stretch>
+                  </pic:blipFill>
+                  <pic:spPr bwMode="auto">
+                    <a:xfrm>
+                      <a:off x="0" y="0"/>
+                      <a:ext cx="5759450" cy="4942247"/>
+                    </a:xfrm>
+                    <a:prstGeom prst="rect">
+                      <a:avLst/>
+                    </a:prstGeom>
+                    <a:noFill/>
+                    <a:ln>
+                      <a:noFill/>
+                    </a:ln>
+                  </pic:spPr>
+                </pic:pic>
+              </a:graphicData>
+            </a:graphic>
+          </wp:anchor>
+        </w:drawing>
+      </w:r>
+      <w:r>
+        <w:t>第四层是</w:t>
+      </w:r>
+      <w:r>
+        <w:rPr>
+          <w:rFonts w:hint="eastAsia"/>
+        </w:rPr>
+        <w:t>Android</w:t>
+      </w:r>
+      <w:r>
+        <w:rPr>
+          <w:rFonts w:hint="eastAsia"/>
+        </w:rPr>
+        <w:t>应用程序的开发</w:t>
+      </w:r>
+      <w:r>
+        <w:t>由</w:t>
+      </w:r>
+      <w:r>
+        <w:rPr>
+          <w:rFonts w:hint="eastAsia"/>
+        </w:rPr>
+        <w:t>Java</w:t>
+      </w:r>
+      <w:r>
+        <w:rPr>
+          <w:rFonts w:hint="eastAsia"/>
+        </w:rPr>
+        <w:t>语言实现</w:t>
+      </w:r>
+      <w:r>
+        <w:rPr>
+          <w:rFonts w:hint="eastAsia"/>
+        </w:rPr>
+        <w:t>，</w:t>
+      </w:r>
+      <w:r>
+        <w:rPr>
+          <w:rFonts w:hint="eastAsia"/>
+        </w:rPr>
+        <w:t>可以利用</w:t>
+      </w:r>
+      <w:r>
+        <w:t>Android</w:t>
+      </w:r>
+      <w:r>
+        <w:t>提供的</w:t>
+      </w:r>
+      <w:r>
+        <w:rPr>
+          <w:rFonts w:hint="eastAsia"/>
+        </w:rPr>
+        <w:t>API</w:t>
+      </w:r>
+      <w:r>
+        <w:rPr>
+          <w:rFonts w:hint="eastAsia"/>
+        </w:rPr>
+        <w:t>接口，实现各种功能的应用，例如信息服务，拍照，录音，定位等等。</w:t>
+      </w:r>
+    </w:p>
+    <w:p>
+      <w:pPr>
+        <w:pStyle w:val="a6"/>
+        <w:ind w:firstLine="480"/>
+      </w:pPr>
+      <w:r>
+        <w:rPr>
+          <w:rFonts w:hint="eastAsia"/>
+        </w:rPr>
+        <w:t>Android</w:t>
+      </w:r>
+      <w:r>
+        <w:rPr>
+          <w:rFonts w:hint="eastAsia"/>
+        </w:rPr>
+        <w:t>应用程序</w:t>
+      </w:r>
+      <w:r>
+        <w:rPr>
+          <w:rFonts w:hint="eastAsia"/>
+        </w:rPr>
+        <w:t>由</w:t>
+      </w:r>
+      <w:r>
+        <w:rPr>
+          <w:rFonts w:hint="eastAsia"/>
+        </w:rPr>
+        <w:t>4</w:t>
+      </w:r>
+      <w:r>
+        <w:rPr>
+          <w:rFonts w:hint="eastAsia"/>
+        </w:rPr>
+        <w:t>大组件构成，分别是</w:t>
+      </w:r>
+      <w:r>
+        <w:rPr>
+          <w:rFonts w:hint="eastAsia"/>
+        </w:rPr>
+        <w:t>Activity</w:t>
+      </w:r>
+      <w:r>
+        <w:rPr>
+          <w:rFonts w:hint="eastAsia"/>
+        </w:rPr>
+        <w:t>、</w:t>
+      </w:r>
+      <w:r>
+        <w:rPr>
+          <w:rFonts w:hint="eastAsia"/>
+        </w:rPr>
+        <w:t>Service</w:t>
+      </w:r>
+      <w:r>
+        <w:rPr>
+          <w:rFonts w:hint="eastAsia"/>
+        </w:rPr>
+        <w:t>、</w:t>
+      </w:r>
+      <w:r>
+        <w:rPr>
+          <w:rFonts w:hint="eastAsia"/>
+        </w:rPr>
+        <w:t>Broadcast Receiver</w:t>
+      </w:r>
+      <w:r>
+        <w:rPr>
+          <w:rFonts w:hint="eastAsia"/>
+        </w:rPr>
+        <w:t>、</w:t>
+      </w:r>
+      <w:r>
+        <w:rPr>
+          <w:rFonts w:hint="eastAsia"/>
+        </w:rPr>
+        <w:t xml:space="preserve">Content </w:t>
+      </w:r>
+      <w:r>
+        <w:t>Provider</w:t>
+      </w:r>
+      <w:r>
+        <w:t>。</w:t>
+      </w:r>
+      <w:r>
+        <w:rPr>
+          <w:rFonts w:hint="eastAsia"/>
+        </w:rPr>
+        <w:t>Activity</w:t>
+      </w:r>
+      <w:r>
+        <w:rPr>
+          <w:rFonts w:hint="eastAsia"/>
+        </w:rPr>
+        <w:t>是</w:t>
+      </w:r>
+      <w:r>
+        <w:t>Android</w:t>
+      </w:r>
+      <w:r>
+        <w:rPr>
+          <w:rFonts w:hint="eastAsia"/>
+        </w:rPr>
+        <w:t>应用与</w:t>
+      </w:r>
+      <w:r>
+        <w:rPr>
+          <w:rFonts w:hint="eastAsia"/>
+        </w:rPr>
+        <w:t>用</w:t>
+      </w:r>
+      <w:r>
+        <w:rPr>
+          <w:rFonts w:hint="eastAsia"/>
+        </w:rPr>
+        <w:t>户交互的界面，</w:t>
+      </w:r>
+      <w:r>
+        <w:rPr>
+          <w:rFonts w:hint="eastAsia"/>
+        </w:rPr>
+        <w:t>可</w:t>
+      </w:r>
+      <w:r>
+        <w:t>以显示一些控件也可以监听并处理用户的事件做出响应。</w:t>
+      </w:r>
+      <w:r>
+        <w:t>Broadcast Receiver</w:t>
+      </w:r>
+      <w:r>
+        <w:t>用来对外部事件进行过滤，从而只获得自己感兴趣的内容。</w:t>
+      </w:r>
+      <w:r>
+        <w:rPr>
+          <w:rFonts w:hint="eastAsia"/>
+        </w:rPr>
+        <w:t xml:space="preserve">Service </w:t>
+      </w:r>
+      <w:r>
+        <w:rPr>
+          <w:rFonts w:hint="eastAsia"/>
+        </w:rPr>
+        <w:t>是没有用户界面的程序，主要用来开发如监控类</w:t>
+      </w:r>
+      <w:r>
+        <w:rPr>
+          <w:rFonts w:hint="eastAsia"/>
+        </w:rPr>
+        <w:t>等后台</w:t>
+      </w:r>
+      <w:r>
+        <w:rPr>
+          <w:rFonts w:hint="eastAsia"/>
+        </w:rPr>
+        <w:t>程序</w:t>
+      </w:r>
+      <w:r>
+        <w:rPr>
+          <w:rFonts w:hint="eastAsia"/>
+        </w:rPr>
+        <w:t>。</w:t>
+      </w:r>
+      <w:r>
+        <w:t>Content Provider</w:t>
+      </w:r>
+      <w:r>
+        <w:t>用于给应用提供各种各样的数据，例如</w:t>
+      </w:r>
+      <w:r>
+        <w:t>SQLite</w:t>
+      </w:r>
+      <w:r>
+        <w:t>数据库，</w:t>
+      </w:r>
+      <w:proofErr w:type="spellStart"/>
+      <w:r>
+        <w:rPr>
+          <w:rFonts w:hint="eastAsia"/>
+        </w:rPr>
+        <w:t>Sharedpreference</w:t>
+      </w:r>
+      <w:proofErr w:type="spellEnd"/>
+      <w:r>
+        <w:rPr>
+          <w:rFonts w:hint="eastAsia"/>
+        </w:rPr>
+        <w:t>配置文件。</w:t>
+      </w:r>
+    </w:p>
+    <w:p>
+      <w:pPr>
+        <w:pStyle w:val="a6"/>
+        <w:ind w:firstLine="480"/>
+        <w:rPr>
+          <w:szCs w:val="24"/>
+        </w:rPr>
+      </w:pPr>
+      <w:r>
+        <w:rPr>
+          <w:rFonts w:hint="eastAsia"/>
+        </w:rPr>
+        <w:t>本课题的开发的说话人识别系统主要在第二</w:t>
+      </w:r>
+      <w:r>
+        <w:rPr>
+          <w:rFonts w:hint="eastAsia"/>
+        </w:rPr>
+        <w:t>层和第四层完</w:t>
+      </w:r>
+      <w:r>
+        <w:rPr>
+          <w:rFonts w:hint="eastAsia"/>
+          <w:szCs w:val="24"/>
+        </w:rPr>
+        <w:t>成。</w:t>
+      </w:r>
+      <w:r>
+        <w:rPr>
+          <w:rFonts w:hint="eastAsia"/>
+          <w:szCs w:val="24"/>
+        </w:rPr>
+        <w:t>在第四层的</w:t>
+      </w:r>
+      <w:r>
+        <w:rPr>
+          <w:rFonts w:hint="eastAsia"/>
+        </w:rPr>
+        <w:t>Android</w:t>
+      </w:r>
+      <w:r>
+        <w:rPr>
+          <w:rFonts w:hint="eastAsia"/>
+        </w:rPr>
+        <w:t>应用程序</w:t>
+      </w:r>
+      <w:r>
+        <w:rPr>
+          <w:rFonts w:hint="eastAsia"/>
+        </w:rPr>
+        <w:t>调用</w:t>
+      </w:r>
+      <w:r>
+        <w:rPr>
+          <w:rFonts w:hint="eastAsia"/>
+        </w:rPr>
+        <w:t>第二</w:t>
+      </w:r>
+      <w:r>
+        <w:rPr>
+          <w:rFonts w:hint="eastAsia"/>
+        </w:rPr>
+        <w:t>层</w:t>
+      </w:r>
+      <w:r>
+        <w:rPr>
+          <w:rFonts w:hint="eastAsia"/>
+        </w:rPr>
+        <w:t>中自行编写的语音类库。</w:t>
+      </w:r>
+    </w:p>
+    <w:p>
+      <w:pPr>
+        <w:pStyle w:val="3"/>
+      </w:pPr>
+      <w:r>
+        <w:rPr>
+          <w:rFonts w:hint="eastAsia"/>
+        </w:rPr>
+        <w:t>2.2</w:t>
+      </w:r>
+      <w:r>
+        <w:t xml:space="preserve"> </w:t>
+      </w:r>
+      <w:r>
+        <w:t>隐马尔科夫模型</w:t>
+      </w:r>
+      <w:r>
+        <w:rPr>
+          <w:rFonts w:hint="eastAsia"/>
+        </w:rPr>
+        <w:t>(</w:t>
+      </w:r>
+      <w:r>
+        <w:t>HMM)</w:t>
+      </w:r>
+    </w:p>
+    <w:p>
+      <w:pPr>
+        <w:pStyle w:val="a6"/>
+        <w:ind w:firstLine="480"/>
+        <w:rPr>
+          <w:rFonts w:hint="eastAsia"/>
+        </w:rPr>
+      </w:pPr>
+      <w:proofErr w:type="gramStart"/>
+      <w:r>
+        <w:rPr>
+          <w:rFonts w:hint="eastAsia"/>
+        </w:rPr>
+        <w:t>隐</w:t>
+      </w:r>
+      <w:proofErr w:type="gramEnd"/>
+      <w:r>
+        <w:rPr>
+          <w:rFonts w:hint="eastAsia"/>
+        </w:rPr>
+        <w:t>马尔可夫模型（</w:t>
+      </w:r>
+      <w:r>
+        <w:rPr>
+          <w:rFonts w:hint="eastAsia"/>
+        </w:rPr>
+        <w:t>Hidden Markov Model</w:t>
+      </w:r>
+      <w:r>
+        <w:rPr>
+          <w:rFonts w:hint="eastAsia"/>
+        </w:rPr>
+        <w:t>，</w:t>
+      </w:r>
+      <w:r>
+        <w:rPr>
+          <w:rFonts w:hint="eastAsia"/>
+        </w:rPr>
+        <w:t>HMM</w:t>
+      </w:r>
+      <w:r>
+        <w:rPr>
+          <w:rFonts w:hint="eastAsia"/>
+        </w:rPr>
+        <w:t>）是</w:t>
+      </w:r>
+      <w:r>
+        <w:rPr>
+          <w:rFonts w:hint="eastAsia"/>
+        </w:rPr>
+        <w:t>一个</w:t>
+      </w:r>
+      <w:r>
+        <w:rPr>
+          <w:rFonts w:hint="eastAsia"/>
+        </w:rPr>
+        <w:t>统计模型</w:t>
+      </w:r>
+      <w:r>
+        <w:rPr>
+          <w:rFonts w:hint="eastAsia"/>
+        </w:rPr>
+        <w:t>。</w:t>
+      </w:r>
+      <w:r>
+        <w:rPr>
+          <w:rFonts w:hint="eastAsia"/>
+        </w:rPr>
+        <w:t>它用来描述一个含有隐含未知参数的</w:t>
+      </w:r>
+      <w:r>
+        <w:rPr>
+          <w:rFonts w:hint="eastAsia"/>
+        </w:rPr>
+        <w:t>状态跳转</w:t>
+      </w:r>
+      <w:r>
+        <w:rPr>
+          <w:rFonts w:hint="eastAsia"/>
+        </w:rPr>
+        <w:t>过程。其</w:t>
+      </w:r>
+      <w:r>
+        <w:rPr>
+          <w:rFonts w:hint="eastAsia"/>
+        </w:rPr>
+        <w:t>要点在于</w:t>
+      </w:r>
+      <w:r>
+        <w:rPr>
+          <w:rFonts w:hint="eastAsia"/>
+        </w:rPr>
+        <w:t>从可观察的参数中</w:t>
+      </w:r>
+      <w:r>
+        <w:rPr>
+          <w:rFonts w:hint="eastAsia"/>
+        </w:rPr>
+        <w:t>找出这一系列</w:t>
+      </w:r>
+      <w:r>
+        <w:rPr>
+          <w:rFonts w:hint="eastAsia"/>
+        </w:rPr>
+        <w:t>状态跳转过程</w:t>
+      </w:r>
+      <w:r>
+        <w:rPr>
+          <w:rFonts w:hint="eastAsia"/>
+        </w:rPr>
+        <w:t>中</w:t>
+      </w:r>
+      <w:r>
+        <w:rPr>
+          <w:rFonts w:hint="eastAsia"/>
+        </w:rPr>
+        <w:t>的隐含参数。然后利用这些参数</w:t>
+      </w:r>
+      <w:proofErr w:type="gramStart"/>
+      <w:r>
+        <w:rPr>
+          <w:rFonts w:hint="eastAsia"/>
+        </w:rPr>
+        <w:t>来作</w:t>
+      </w:r>
+      <w:proofErr w:type="gramEnd"/>
+      <w:r>
+        <w:rPr>
+          <w:rFonts w:hint="eastAsia"/>
+        </w:rPr>
+        <w:t>进一步的分析，例如</w:t>
+      </w:r>
+      <w:r>
+        <w:rPr>
+          <w:rFonts w:hint="eastAsia"/>
+        </w:rPr>
+        <w:t>语音</w:t>
+      </w:r>
+      <w:r>
+        <w:rPr>
+          <w:rFonts w:hint="eastAsia"/>
+        </w:rPr>
+        <w:t>识别。</w:t>
+      </w:r>
+    </w:p>
+    <w:p>
+      <w:pPr>
+        <w:pStyle w:val="a6"/>
+        <w:ind w:firstLine="480"/>
+      </w:pPr>
+      <w:r>
+        <w:rPr>
+          <w:rFonts w:hint="eastAsia"/>
+        </w:rPr>
+        <w:t>在正常的马尔可夫模型中，状态</w:t>
+      </w:r>
+      <w:r>
+        <w:rPr>
+          <w:rFonts w:hint="eastAsia"/>
+        </w:rPr>
+        <w:t>参数</w:t>
+      </w:r>
+      <w:r>
+        <w:rPr>
+          <w:rFonts w:hint="eastAsia"/>
+        </w:rPr>
+        <w:t>对于观察者来说是</w:t>
+      </w:r>
+      <w:r>
+        <w:rPr>
+          <w:rFonts w:hint="eastAsia"/>
+        </w:rPr>
+        <w:t>完全直接可见的</w:t>
+      </w:r>
+      <w:r>
+        <w:rPr>
+          <w:rFonts w:hint="eastAsia"/>
+        </w:rPr>
+        <w:t>。而在隐马尔可夫模型中</w:t>
+      </w:r>
+      <w:r>
+        <w:rPr>
+          <w:rFonts w:hint="eastAsia"/>
+        </w:rPr>
+        <w:t>，</w:t>
+      </w:r>
+      <w:r>
+        <w:rPr>
+          <w:rFonts w:hint="eastAsia"/>
+        </w:rPr>
+        <w:t>状态参数</w:t>
+      </w:r>
+      <w:r>
+        <w:rPr>
+          <w:rFonts w:hint="eastAsia"/>
+        </w:rPr>
+        <w:t>并不是直接可见的，但</w:t>
+      </w:r>
+      <w:proofErr w:type="gramStart"/>
+      <w:r>
+        <w:rPr>
+          <w:rFonts w:hint="eastAsia"/>
+        </w:rPr>
+        <w:t>受状态</w:t>
+      </w:r>
+      <w:proofErr w:type="gramEnd"/>
+      <w:r>
+        <w:rPr>
+          <w:rFonts w:hint="eastAsia"/>
+        </w:rPr>
+        <w:t>影响的某些</w:t>
+      </w:r>
+      <w:r>
+        <w:rPr>
+          <w:rFonts w:hint="eastAsia"/>
+        </w:rPr>
+        <w:t>参数</w:t>
+      </w:r>
+      <w:r>
+        <w:rPr>
+          <w:rFonts w:hint="eastAsia"/>
+        </w:rPr>
+        <w:t>变量则是可见的。</w:t>
+      </w:r>
+    </w:p>
+    <w:p>
+      <w:pPr>
+        <w:pStyle w:val="a6"/>
+        <w:ind w:firstLine="480"/>
+      </w:pPr>
+      <w:r>
+        <w:rPr>
+          <w:rFonts w:hint="eastAsia"/>
+        </w:rPr>
+        <w:lastRenderedPageBreak/>
+        <w:t>例如在某地的某人在雨</w:t>
+      </w:r>
+      <w:r>
+        <w:rPr>
+          <w:rFonts w:hint="eastAsia"/>
+        </w:rPr>
+        <w:t>天</w:t>
+      </w:r>
+      <w:r>
+        <w:rPr>
+          <w:rFonts w:hint="eastAsia"/>
+        </w:rPr>
+        <w:t>喜</w:t>
+      </w:r>
+      <w:r>
+        <w:rPr>
+          <w:rFonts w:hint="eastAsia"/>
+        </w:rPr>
+        <w:t>欢</w:t>
+      </w:r>
+      <w:proofErr w:type="gramStart"/>
+      <w:r>
+        <w:rPr>
+          <w:rFonts w:hint="eastAsia"/>
+        </w:rPr>
+        <w:t>宅</w:t>
+      </w:r>
+      <w:proofErr w:type="gramEnd"/>
+      <w:r>
+        <w:rPr>
+          <w:rFonts w:hint="eastAsia"/>
+        </w:rPr>
+        <w:t>在家中，在晴天时喜欢出去踢球，那么当你得知这个人在某一天出去踢球</w:t>
+      </w:r>
+      <w:r>
+        <w:rPr>
+          <w:rFonts w:hint="eastAsia"/>
+        </w:rPr>
+        <w:t>(</w:t>
+      </w:r>
+      <w:proofErr w:type="gramStart"/>
+      <w:r>
+        <w:t>或</w:t>
+      </w:r>
+      <w:r>
+        <w:rPr>
+          <w:rFonts w:hint="eastAsia"/>
+        </w:rPr>
+        <w:t>宅在家</w:t>
+      </w:r>
+      <w:proofErr w:type="gramEnd"/>
+      <w:r>
+        <w:rPr>
+          <w:rFonts w:hint="eastAsia"/>
+        </w:rPr>
+        <w:t>中</w:t>
+      </w:r>
+      <w:r>
+        <w:rPr>
+          <w:rFonts w:hint="eastAsia"/>
+        </w:rPr>
+        <w:t>)</w:t>
+      </w:r>
+      <w:r>
+        <w:rPr>
+          <w:rFonts w:hint="eastAsia"/>
+        </w:rPr>
+        <w:t>，就可以推断出这个人所在的地方的天气是晴天</w:t>
+      </w:r>
+      <w:r>
+        <w:t>(</w:t>
+      </w:r>
+      <w:r>
+        <w:t>或雨天</w:t>
+      </w:r>
+      <w:r>
+        <w:t>)</w:t>
+      </w:r>
+      <w:r>
+        <w:t>。</w:t>
+      </w:r>
+      <w:r>
+        <w:t>这个人告诉了你的他的活动，也就是一个</w:t>
+      </w:r>
+      <w:r>
+        <w:rPr>
+          <w:rFonts w:hint="eastAsia"/>
+        </w:rPr>
+        <w:t>受</w:t>
+      </w:r>
+      <w:r>
+        <w:rPr>
+          <w:rFonts w:hint="eastAsia"/>
+        </w:rPr>
+        <w:t>天气影响的</w:t>
+      </w:r>
+      <w:r>
+        <w:rPr>
+          <w:rFonts w:hint="eastAsia"/>
+        </w:rPr>
+        <w:t>参数变量</w:t>
+      </w:r>
+      <w:r>
+        <w:rPr>
+          <w:rFonts w:hint="eastAsia"/>
+        </w:rPr>
+        <w:t>，而我们对天气并不是可知的，这样一个系统就是</w:t>
+      </w:r>
+      <w:proofErr w:type="gramStart"/>
+      <w:r>
+        <w:rPr>
+          <w:rFonts w:hint="eastAsia"/>
+        </w:rPr>
+        <w:t>隐</w:t>
+      </w:r>
+      <w:proofErr w:type="gramEnd"/>
+      <w:r>
+        <w:rPr>
+          <w:rFonts w:hint="eastAsia"/>
+        </w:rPr>
+        <w:t>马尔可夫模型</w:t>
+      </w:r>
+      <w:r>
+        <w:rPr>
+          <w:rFonts w:hint="eastAsia"/>
+        </w:rPr>
+        <w:t>。</w:t>
+      </w:r>
+    </w:p>
+    <w:p>
+      <w:pPr>
+        <w:pStyle w:val="a6"/>
+        <w:ind w:firstLine="480"/>
+      </w:pPr>
+      <w:r>
+        <w:t>在语音识别领域，</w:t>
+      </w:r>
+      <w:r>
+        <w:t>最常用到的是</w:t>
+      </w:r>
+      <w:r>
+        <w:rPr>
+          <w:rFonts w:hint="eastAsia"/>
+        </w:rPr>
+        <w:t>隐马尔可夫模型</w:t>
+      </w:r>
+      <w:r>
+        <w:rPr>
+          <w:rFonts w:hint="eastAsia"/>
+        </w:rPr>
+        <w:t>的解码问题。</w:t>
+      </w:r>
+    </w:p>
+    <w:p>
+      <w:pPr>
+        <w:pStyle w:val="a6"/>
+        <w:ind w:firstLine="480"/>
+        <w:rPr>
+          <w:rFonts w:hint="eastAsia"/>
+        </w:rPr>
+      </w:pPr>
+      <w:r>
+        <w:rPr>
+          <w:rFonts w:hint="eastAsia"/>
+        </w:rPr>
+        <w:t>通过</w:t>
+      </w:r>
+      <w:r>
+        <w:rPr>
+          <w:rFonts w:hint="eastAsia"/>
+        </w:rPr>
+        <w:t>给定</w:t>
+      </w:r>
+      <w:r>
+        <w:rPr>
+          <w:rFonts w:hint="eastAsia"/>
+        </w:rPr>
+        <w:t>测试序列</w:t>
+      </w:r>
+      <w:r>
+        <w:rPr>
+          <w:rFonts w:hint="eastAsia"/>
+        </w:rPr>
+        <w:t>(</w:t>
+      </w:r>
+      <w:r>
+        <w:t>测试</w:t>
+      </w:r>
+      <w:r>
+        <w:rPr>
+          <w:rFonts w:hint="eastAsia"/>
+        </w:rPr>
+        <w:t>用户的</w:t>
+      </w:r>
+      <w:r>
+        <w:t>语音特征序列</w:t>
+      </w:r>
+      <w:r>
+        <w:rPr>
+          <w:rFonts w:hint="eastAsia"/>
+        </w:rPr>
+        <w:t>)</w:t>
+      </w:r>
+      <w:r>
+        <w:rPr>
+          <w:rFonts w:hint="eastAsia"/>
+        </w:rPr>
+        <w:t xml:space="preserve"> </w:t>
+      </w:r>
+      <w:r>
+        <w:rPr>
+          <w:rFonts w:hint="eastAsia"/>
+        </w:rPr>
+        <w:t>和模型参数</w:t>
+      </w:r>
+      <w:r>
+        <w:rPr>
+          <w:rFonts w:hint="eastAsia"/>
+        </w:rPr>
+        <w:t>(</w:t>
+      </w:r>
+      <w:r>
+        <w:t>事先训练好的</w:t>
+      </w:r>
+      <w:r>
+        <w:t>语音特征序列</w:t>
+      </w:r>
+      <w:r>
+        <w:t>集合</w:t>
+      </w:r>
+      <w:r>
+        <w:t>)</w:t>
+      </w:r>
+      <w:r>
+        <w:rPr>
+          <w:rFonts w:hint="eastAsia"/>
+        </w:rPr>
+        <w:t>，</w:t>
+      </w:r>
+      <w:r>
+        <w:rPr>
+          <w:rFonts w:hint="eastAsia"/>
+        </w:rPr>
+        <w:t>再利用</w:t>
+      </w:r>
+      <w:r>
+        <w:rPr>
+          <w:rFonts w:hint="eastAsia"/>
+        </w:rPr>
+        <w:t>Viterbi</w:t>
+      </w:r>
+      <w:r>
+        <w:rPr>
+          <w:rFonts w:hint="eastAsia"/>
+        </w:rPr>
+        <w:t>算法</w:t>
+      </w:r>
+      <w:r>
+        <w:rPr>
+          <w:rFonts w:hint="eastAsia"/>
+        </w:rPr>
+        <w:t>寻找某种意义上最优的状态序列</w:t>
+      </w:r>
+      <w:r>
+        <w:rPr>
+          <w:rFonts w:hint="eastAsia"/>
+        </w:rPr>
+        <w:t>(</w:t>
+      </w:r>
+      <w:r>
+        <w:rPr>
+          <w:rFonts w:hint="eastAsia"/>
+        </w:rPr>
+        <w:t>测试用户的身份</w:t>
+      </w:r>
+      <w:r>
+        <w:rPr>
+          <w:rFonts w:hint="eastAsia"/>
+        </w:rPr>
+        <w:t>)</w:t>
+      </w:r>
+      <w:r>
+        <w:rPr>
+          <w:rFonts w:hint="eastAsia"/>
+        </w:rPr>
+        <w:t>。</w:t>
+      </w:r>
+    </w:p>
+    <w:p>
+      <w:pPr>
+        <w:pStyle w:val="3"/>
+      </w:pPr>
+      <w:r>
+        <w:rPr>
+          <w:rFonts w:hint="eastAsia"/>
+        </w:rPr>
+        <w:t>2.3</w:t>
+      </w:r>
+      <w:r>
+        <w:t xml:space="preserve"> </w:t>
+      </w:r>
+      <w:r>
+        <w:t>语音特征提取</w:t>
+      </w:r>
+    </w:p>
+    <w:p>
+      <w:pPr>
+        <w:pStyle w:val="a6"/>
+        <w:ind w:firstLine="480"/>
+      </w:pPr>
+      <w:r>
+        <w:t>语音特征提取是指采用数字技术与模拟技术相结合</w:t>
+      </w:r>
+      <w:r>
+        <w:t>，选择和提取语音信号中的特征，</w:t>
+      </w:r>
+      <w:r>
+        <w:t>得到说话人的模型，</w:t>
+      </w:r>
+      <w:r>
+        <w:t>而不是直接从语音信号中得到。</w:t>
+      </w:r>
+      <w:r>
+        <w:t>无论是训练时的语音还是测试时的语音，都要通过语音特征提取才能进行后续建模处理。</w:t>
+      </w:r>
+    </w:p>
+    <w:p>
+      <w:pPr>
+        <w:pStyle w:val="a6"/>
+        <w:ind w:firstLine="480"/>
+      </w:pPr>
+      <w:r>
+        <w:rPr>
+          <w:rFonts w:hint="eastAsia"/>
+        </w:rPr>
+        <w:t>对于说话人识别，</w:t>
+      </w:r>
+      <w:r>
+        <w:rPr>
+          <w:rFonts w:hint="eastAsia"/>
+        </w:rPr>
+        <w:t>语音信号中提取到的特征需要满足能较好地区别不同用户的能力，又能对相同用户同一。</w:t>
+      </w:r>
+    </w:p>
+    <w:p>
+      <w:pPr>
+        <w:pStyle w:val="a6"/>
+        <w:ind w:firstLine="480"/>
+        <w:rPr>
+          <w:szCs w:val="24"/>
+        </w:rPr>
+      </w:pPr>
+      <w:r>
+        <w:t>人们能对不同人的语音做出区别是人们的耳蜗类似于一个滤波器组，</w:t>
+      </w:r>
+      <w:r>
+        <w:t>对</w:t>
+      </w:r>
+      <w:r>
+        <w:rPr>
+          <w:rFonts w:hint="eastAsia"/>
+          <w:szCs w:val="24"/>
+        </w:rPr>
+        <w:t>语音信号</w:t>
+      </w:r>
+      <w:r>
+        <w:rPr>
+          <w:rFonts w:hint="eastAsia"/>
+          <w:szCs w:val="24"/>
+        </w:rPr>
+        <w:t>进行过滤后找出不同说话人的特征</w:t>
+      </w:r>
+      <w:r>
+        <w:rPr>
+          <w:rFonts w:hint="eastAsia"/>
+          <w:szCs w:val="24"/>
+        </w:rPr>
+        <w:t>。因此想要在计算机上对语音进行特征提取就要模拟出一个</w:t>
+      </w:r>
+      <w:r>
+        <w:rPr>
+          <w:rFonts w:hint="eastAsia"/>
+          <w:szCs w:val="24"/>
+        </w:rPr>
+        <w:t>类似人耳的</w:t>
+      </w:r>
+      <w:r>
+        <w:rPr>
+          <w:rFonts w:hint="eastAsia"/>
+          <w:szCs w:val="24"/>
+        </w:rPr>
+        <w:t>滤波器组</w:t>
+      </w:r>
+      <w:r>
+        <w:rPr>
+          <w:rFonts w:hint="eastAsia"/>
+          <w:szCs w:val="24"/>
+        </w:rPr>
+        <w:t>。</w:t>
+      </w:r>
+    </w:p>
+    <w:p>
+      <w:pPr>
+        <w:pStyle w:val="a6"/>
+        <w:ind w:firstLine="480"/>
+        <w:rPr>
+          <w:szCs w:val="24"/>
+        </w:rPr>
+      </w:pPr>
+      <w:r>
+        <w:rPr>
+          <w:rFonts w:hint="eastAsia"/>
+          <w:szCs w:val="24"/>
+        </w:rPr>
+        <w:t>当频率</w:t>
+      </w:r>
+      <w:r>
+        <w:rPr>
+          <w:rFonts w:hint="eastAsia"/>
+          <w:szCs w:val="24"/>
+        </w:rPr>
+        <w:t>在</w:t>
+      </w:r>
+      <w:r>
+        <w:rPr>
+          <w:rFonts w:hint="eastAsia"/>
+          <w:szCs w:val="24"/>
+        </w:rPr>
+        <w:t>1000HZ</w:t>
+      </w:r>
+      <w:r>
+        <w:rPr>
+          <w:rFonts w:hint="eastAsia"/>
+          <w:szCs w:val="24"/>
+        </w:rPr>
+        <w:t>以下时，人们的耳朵</w:t>
+      </w:r>
+      <w:r>
+        <w:rPr>
+          <w:rFonts w:hint="eastAsia"/>
+          <w:szCs w:val="24"/>
+        </w:rPr>
+        <w:t>的感知能力与频率成线性关系；</w:t>
+      </w:r>
+      <w:r>
+        <w:rPr>
+          <w:rFonts w:hint="eastAsia"/>
+          <w:szCs w:val="24"/>
+        </w:rPr>
+        <w:t>但</w:t>
+      </w:r>
+      <w:r>
+        <w:rPr>
+          <w:rFonts w:hint="eastAsia"/>
+          <w:szCs w:val="24"/>
+        </w:rPr>
+        <w:t>当频率</w:t>
+      </w:r>
+      <w:r>
+        <w:rPr>
+          <w:rFonts w:hint="eastAsia"/>
+          <w:szCs w:val="24"/>
+        </w:rPr>
+        <w:t>在</w:t>
+      </w:r>
+      <w:r>
+        <w:rPr>
+          <w:rFonts w:hint="eastAsia"/>
+          <w:szCs w:val="24"/>
+        </w:rPr>
+        <w:t>1000HZ</w:t>
+      </w:r>
+      <w:r>
+        <w:rPr>
+          <w:rFonts w:hint="eastAsia"/>
+          <w:szCs w:val="24"/>
+        </w:rPr>
+        <w:t>以上</w:t>
+      </w:r>
+      <w:r>
+        <w:rPr>
+          <w:rFonts w:hint="eastAsia"/>
+          <w:szCs w:val="24"/>
+        </w:rPr>
+        <w:t>时</w:t>
+      </w:r>
+      <w:r>
+        <w:rPr>
+          <w:rFonts w:hint="eastAsia"/>
+          <w:szCs w:val="24"/>
+        </w:rPr>
+        <w:t>，</w:t>
+      </w:r>
+      <w:r>
+        <w:rPr>
+          <w:rFonts w:hint="eastAsia"/>
+          <w:szCs w:val="24"/>
+        </w:rPr>
+        <w:t>人们的耳朵</w:t>
+      </w:r>
+      <w:r>
+        <w:rPr>
+          <w:rFonts w:hint="eastAsia"/>
+          <w:szCs w:val="24"/>
+        </w:rPr>
+        <w:t>的感知能力与频率</w:t>
+      </w:r>
+      <w:r>
+        <w:rPr>
+          <w:rFonts w:hint="eastAsia"/>
+          <w:szCs w:val="24"/>
+        </w:rPr>
+        <w:t>不再构成</w:t>
+      </w:r>
+      <w:r>
+        <w:rPr>
+          <w:rFonts w:hint="eastAsia"/>
+          <w:szCs w:val="24"/>
+        </w:rPr>
+        <w:t>线性关系</w:t>
+      </w:r>
+      <w:r>
+        <w:rPr>
+          <w:rFonts w:hint="eastAsia"/>
+          <w:szCs w:val="24"/>
+        </w:rPr>
+        <w:t>，而更偏向于对数关系</w:t>
+      </w:r>
+      <w:r>
+        <w:rPr>
+          <w:rFonts w:hint="eastAsia"/>
+          <w:szCs w:val="24"/>
+        </w:rPr>
+        <w:t>，</w:t>
+      </w:r>
+      <w:r>
+        <w:rPr>
+          <w:rFonts w:hint="eastAsia"/>
+          <w:szCs w:val="24"/>
+        </w:rPr>
+        <w:t>这就使得</w:t>
+      </w:r>
+      <w:r>
+        <w:rPr>
+          <w:rFonts w:hint="eastAsia"/>
+          <w:szCs w:val="24"/>
+        </w:rPr>
+        <w:t>人们的耳朵</w:t>
+      </w:r>
+      <w:r>
+        <w:rPr>
+          <w:rFonts w:hint="eastAsia"/>
+          <w:szCs w:val="24"/>
+        </w:rPr>
+        <w:t>相比于对</w:t>
+      </w:r>
+      <w:r>
+        <w:rPr>
+          <w:rFonts w:hint="eastAsia"/>
+          <w:szCs w:val="24"/>
+        </w:rPr>
+        <w:t>比高频信号</w:t>
+      </w:r>
+      <w:r>
+        <w:rPr>
+          <w:rFonts w:hint="eastAsia"/>
+          <w:szCs w:val="24"/>
+        </w:rPr>
+        <w:t>来说</w:t>
+      </w:r>
+      <w:r>
+        <w:rPr>
+          <w:rFonts w:hint="eastAsia"/>
+          <w:szCs w:val="24"/>
+        </w:rPr>
+        <w:t>对低频信号更敏感</w:t>
+      </w:r>
+      <w:r>
+        <w:rPr>
+          <w:rFonts w:hint="eastAsia"/>
+          <w:szCs w:val="24"/>
+        </w:rPr>
+        <w:t>，</w:t>
+      </w:r>
+      <w:r>
+        <w:rPr>
+          <w:rFonts w:hint="eastAsia"/>
+          <w:szCs w:val="24"/>
+        </w:rPr>
+        <w:t>故采用</w:t>
+      </w:r>
+      <w:r>
+        <w:rPr>
+          <w:rFonts w:hint="eastAsia"/>
+          <w:szCs w:val="24"/>
+        </w:rPr>
+        <w:t xml:space="preserve">Mel </w:t>
+      </w:r>
+      <w:r>
+        <w:rPr>
+          <w:rFonts w:hint="eastAsia"/>
+          <w:szCs w:val="24"/>
+        </w:rPr>
+        <w:t>频率</w:t>
+      </w:r>
+      <w:r>
+        <w:rPr>
+          <w:rFonts w:hint="eastAsia"/>
+          <w:szCs w:val="24"/>
+        </w:rPr>
+        <w:t>倒谱系数</w:t>
+      </w:r>
+      <w:r>
+        <w:rPr>
+          <w:rFonts w:hint="eastAsia"/>
+          <w:szCs w:val="24"/>
+        </w:rPr>
+        <w:t>(</w:t>
+      </w:r>
+      <w:r>
+        <w:rPr>
+          <w:rFonts w:hint="eastAsia"/>
+          <w:szCs w:val="24"/>
+        </w:rPr>
+        <w:t>即</w:t>
+      </w:r>
+      <w:r>
+        <w:rPr>
+          <w:rFonts w:hint="eastAsia"/>
+          <w:szCs w:val="24"/>
+        </w:rPr>
+        <w:t xml:space="preserve"> MFCC</w:t>
+      </w:r>
+      <w:r>
+        <w:rPr>
+          <w:rFonts w:hint="eastAsia"/>
+          <w:szCs w:val="24"/>
+        </w:rPr>
+        <w:t>)</w:t>
+      </w:r>
+      <w:r>
+        <w:rPr>
+          <w:rFonts w:hint="eastAsia"/>
+          <w:szCs w:val="24"/>
+        </w:rPr>
+        <w:t>。</w:t>
+      </w:r>
+    </w:p>
+    <w:p>
+      <w:pPr>
+        <w:pStyle w:val="a6"/>
+        <w:ind w:firstLine="480"/>
+        <w:rPr>
+          <w:rFonts w:hint="eastAsia"/>
+          <w:szCs w:val="24"/>
+        </w:rPr>
+      </w:pPr>
+      <w:bookmarkStart w:id="0" w:name="_GoBack"/>
+      <w:bookmarkEnd w:id="0"/>
+    </w:p>
+    <w:p>
+      <w:pPr>
+        <w:pStyle w:val="a6"/>
+        <w:ind w:firstLine="480"/>
+        <w:rPr>
+          <w:rFonts w:hint="eastAsia"/>
+        </w:rPr>
       </w:pPr>
     </w:p>
     <w:p>
@@ -1562,7 +3191,7 @@
         <w:jc w:val="center"/>
       </w:pPr>
       <w:r>
-        <w:object w:dxaOrig="9076" w:dyaOrig="2580">
+        <w:object w:dxaOrig="14401" w:dyaOrig="5956">
           <v:shapetype id="_x0000_t75" coordsize="21600,21600" o:spt="75" o:preferrelative="t" path="m@4@5l@4@11@9@11@9@5xe" filled="f" stroked="f">
             <v:stroke joinstyle="miter"/>
             <v:formulas>
@@ -1582,10 +3211,10 @@
             <v:path o:extrusionok="f" gradientshapeok="t" o:connecttype="rect"/>
             <o:lock v:ext="edit" aspectratio="t"/>
           </v:shapetype>
-          <v:shape id="_x0000_i1025" type="#_x0000_t75" style="width:453.9pt;height:129pt" o:ole="">
-            <v:imagedata r:id="rId6" o:title=""/>
+          <v:shape id="_x0000_i1026" type="#_x0000_t75" style="width:452.95pt;height:187.55pt" o:ole="">
+            <v:imagedata r:id="rId7" o:title=""/>
           </v:shape>
-          <o:OLEObject Type="Embed" ProgID="Visio.Drawing.15" ShapeID="_x0000_i1025" DrawAspect="Content" ObjectID="_1482355597" r:id="rId7"/>
+          <o:OLEObject Type="Embed" ProgID="Visio.Drawing.15" ShapeID="_x0000_i1026" DrawAspect="Content" ObjectID="_1482394478" r:id="rId8"/>
         </w:object>
       </w:r>
     </w:p>
@@ -1594,6 +3223,7 @@
         <w:pStyle w:val="3"/>
       </w:pPr>
       <w:r>
+        <w:lastRenderedPageBreak/>
         <w:t xml:space="preserve">3.2 </w:t>
       </w:r>
       <w:r>
@@ -1616,11 +3246,11 @@
         <w:jc w:val="center"/>
       </w:pPr>
       <w:r>
-        <w:object w:dxaOrig="5895" w:dyaOrig="3855">
-          <v:shape id="_x0000_i1026" type="#_x0000_t75" style="width:294.9pt;height:192.95pt" o:ole="">
-            <v:imagedata r:id="rId8" o:title=""/>
+        <w:object w:dxaOrig="12271" w:dyaOrig="7995">
+          <v:shape id="_x0000_i1025" type="#_x0000_t75" style="width:453.75pt;height:295.55pt" o:ole="">
+            <v:imagedata r:id="rId9" o:title=""/>
           </v:shape>
-          <o:OLEObject Type="Embed" ProgID="Visio.Drawing.15" ShapeID="_x0000_i1026" DrawAspect="Content" ObjectID="_1482355598" r:id="rId9"/>
+          <o:OLEObject Type="Embed" ProgID="Visio.Drawing.15" ShapeID="_x0000_i1025" DrawAspect="Content" ObjectID="_1482394479" r:id="rId10"/>
         </w:object>
       </w:r>
     </w:p>
@@ -1641,8 +3271,6 @@
         <w:t>模式</w:t>
       </w:r>
     </w:p>
-    <w:bookmarkStart w:id="0" w:name="_GoBack"/>
-    <w:bookmarkEnd w:id="0"/>
     <w:p>
       <w:pPr>
         <w:pStyle w:val="a6"/>
@@ -1650,11 +3278,11 @@
         <w:jc w:val="center"/>
       </w:pPr>
       <w:r>
-        <w:object w:dxaOrig="6511" w:dyaOrig="4815">
-          <v:shape id="_x0000_i1027" type="#_x0000_t75" style="width:325.45pt;height:240.75pt" o:ole="">
-            <v:imagedata r:id="rId10" o:title=""/>
+        <w:object w:dxaOrig="12526" w:dyaOrig="9240">
+          <v:shape id="_x0000_i1027" type="#_x0000_t75" style="width:453.75pt;height:334.9pt" o:ole="">
+            <v:imagedata r:id="rId11" o:title=""/>
           </v:shape>
-          <o:OLEObject Type="Embed" ProgID="Visio.Drawing.15" ShapeID="_x0000_i1027" DrawAspect="Content" ObjectID="_1482355599" r:id="rId11"/>
+          <o:OLEObject Type="Embed" ProgID="Visio.Drawing.15" ShapeID="_x0000_i1027" DrawAspect="Content" ObjectID="_1482394480" r:id="rId12"/>
         </w:object>
       </w:r>
     </w:p>
@@ -1689,6 +3317,14 @@
         <w:pStyle w:val="a6"/>
         <w:ind w:firstLine="480"/>
       </w:pPr>
+      <w:r>
+        <w:object w:dxaOrig="8116" w:dyaOrig="6076">
+          <v:shape id="_x0000_i1028" type="#_x0000_t75" style="width:406.05pt;height:303.9pt" o:ole="">
+            <v:imagedata r:id="rId13" o:title=""/>
+          </v:shape>
+          <o:OLEObject Type="Embed" ProgID="Visio.Drawing.15" ShapeID="_x0000_i1028" DrawAspect="Content" ObjectID="_1482394481" r:id="rId14"/>
+        </w:object>
+      </w:r>
     </w:p>
     <w:p>
       <w:pPr>
@@ -1747,8 +3383,122 @@
     <w:p>
       <w:pPr>
         <w:pStyle w:val="a6"/>
-        <w:ind w:firstLine="480"/>
-      </w:pPr>
+        <w:ind w:firstLineChars="83" w:firstLine="199"/>
+        <w:jc w:val="center"/>
+      </w:pPr>
+      <w:r>
+        <w:rPr>
+          <w:noProof/>
+        </w:rPr>
+        <w:lastRenderedPageBreak/>
+        <w:drawing>
+          <wp:inline distT="0" distB="0" distL="0" distR="0" wp14:anchorId="53764632" wp14:editId="5E43CC50">
+            <wp:extent cx="4705345" cy="3785191"/>
+            <wp:effectExtent l="0" t="0" r="635" b="6350"/>
+            <wp:docPr id="1" name="图片 1"/>
+            <wp:cNvGraphicFramePr>
+              <a:graphicFrameLocks xmlns:a="http://schemas.openxmlformats.org/drawingml/2006/main" noChangeAspect="1"/>
+            </wp:cNvGraphicFramePr>
+            <a:graphic xmlns:a="http://schemas.openxmlformats.org/drawingml/2006/main">
+              <a:graphicData uri="http://schemas.openxmlformats.org/drawingml/2006/picture">
+                <pic:pic xmlns:pic="http://schemas.openxmlformats.org/drawingml/2006/picture">
+                  <pic:nvPicPr>
+                    <pic:cNvPr id="1" name=""/>
+                    <pic:cNvPicPr/>
+                  </pic:nvPicPr>
+                  <pic:blipFill rotWithShape="1">
+                    <a:blip r:embed="rId15"/>
+                    <a:srcRect l="14954" r="15079"/>
+                    <a:stretch/>
+                  </pic:blipFill>
+                  <pic:spPr bwMode="auto">
+                    <a:xfrm>
+                      <a:off x="0" y="0"/>
+                      <a:ext cx="4718289" cy="3795604"/>
+                    </a:xfrm>
+                    <a:prstGeom prst="rect">
+                      <a:avLst/>
+                    </a:prstGeom>
+                    <a:ln>
+                      <a:noFill/>
+                    </a:ln>
+                    <a:extLst>
+                      <a:ext uri="{53640926-AAD7-44D8-BBD7-CCE9431645EC}">
+                        <a14:shadowObscured xmlns:a14="http://schemas.microsoft.com/office/drawing/2010/main"/>
+                      </a:ext>
+                    </a:extLst>
+                  </pic:spPr>
+                </pic:pic>
+              </a:graphicData>
+            </a:graphic>
+          </wp:inline>
+        </w:drawing>
+      </w:r>
+    </w:p>
+    <w:p>
+      <w:pPr>
+        <w:pStyle w:val="a6"/>
+        <w:ind w:firstLineChars="83" w:firstLine="199"/>
+        <w:jc w:val="center"/>
+      </w:pPr>
+      <w:r>
+        <w:rPr>
+          <w:noProof/>
+        </w:rPr>
+        <w:drawing>
+          <wp:inline distT="0" distB="0" distL="0" distR="0" wp14:anchorId="5410B849" wp14:editId="1D909FA1">
+            <wp:extent cx="5505450" cy="4438650"/>
+            <wp:effectExtent l="0" t="0" r="0" b="0"/>
+            <wp:docPr id="2" name="图片 2"/>
+            <wp:cNvGraphicFramePr>
+              <a:graphicFrameLocks xmlns:a="http://schemas.openxmlformats.org/drawingml/2006/main" noChangeAspect="1"/>
+            </wp:cNvGraphicFramePr>
+            <a:graphic xmlns:a="http://schemas.openxmlformats.org/drawingml/2006/main">
+              <a:graphicData uri="http://schemas.openxmlformats.org/drawingml/2006/picture">
+                <pic:pic xmlns:pic="http://schemas.openxmlformats.org/drawingml/2006/picture">
+                  <pic:nvPicPr>
+                    <pic:cNvPr id="1" name=""/>
+                    <pic:cNvPicPr/>
+                  </pic:nvPicPr>
+                  <pic:blipFill>
+                    <a:blip r:embed="rId16"/>
+                    <a:stretch>
+                      <a:fillRect/>
+                    </a:stretch>
+                  </pic:blipFill>
+                  <pic:spPr>
+                    <a:xfrm>
+                      <a:off x="0" y="0"/>
+                      <a:ext cx="5505450" cy="4438650"/>
+                    </a:xfrm>
+                    <a:prstGeom prst="rect">
+                      <a:avLst/>
+                    </a:prstGeom>
+                  </pic:spPr>
+                </pic:pic>
+              </a:graphicData>
+            </a:graphic>
+          </wp:inline>
+        </w:drawing>
+      </w:r>
+    </w:p>
+    <w:p>
+      <w:pPr>
+        <w:pStyle w:val="a6"/>
+        <w:ind w:firstLineChars="83" w:firstLine="199"/>
+        <w:jc w:val="center"/>
+        <w:rPr>
+          <w:rFonts w:hint="eastAsia"/>
+        </w:rPr>
+      </w:pPr>
+      <w:r>
+        <w:object w:dxaOrig="10381" w:dyaOrig="7635">
+          <v:shape id="_x0000_i1029" type="#_x0000_t75" style="width:389.3pt;height:286.35pt" o:ole="">
+            <v:imagedata r:id="rId17" o:title=""/>
+          </v:shape>
+          <o:OLEObject Type="Embed" ProgID="Visio.Drawing.15" ShapeID="_x0000_i1029" DrawAspect="Content" ObjectID="_1482394482" r:id="rId18"/>
+        </w:object>
+      </w:r>
     </w:p>
     <w:p>
       <w:pPr>
@@ -2125,8 +3875,8 @@
       </w:r>
     </w:p>
     <w:sectPr>
-      <w:headerReference w:type="even" r:id="rId12"/>
-      <w:headerReference w:type="default" r:id="rId13"/>
+      <w:headerReference w:type="even" r:id="rId19"/>
+      <w:headerReference w:type="default" r:id="rId20"/>
       <w:pgSz w:w="11906" w:h="16838" w:code="9"/>
       <w:pgMar w:top="1588" w:right="1418" w:bottom="1418" w:left="1418" w:header="1134" w:footer="1134" w:gutter="0"/>
       <w:cols w:space="425"/>
@@ -2246,7 +3996,7 @@
         <w:rStyle w:val="a5"/>
         <w:noProof/>
       </w:rPr>
-      <w:t>4</w:t>
+      <w:t>9</w:t>
     </w:r>
     <w:r>
       <w:rPr>
@@ -2767,7 +4517,6 @@
   <w:style w:type="character" w:default="1" w:styleId="a0">
     <w:name w:val="Default Paragraph Font"/>
     <w:uiPriority w:val="1"/>
-    <w:semiHidden/>
     <w:unhideWhenUsed/>
   </w:style>
   <w:style w:type="table" w:default="1" w:styleId="a1">
@@ -3037,6 +4786,17 @@
       <w:szCs w:val="24"/>
     </w:rPr>
   </w:style>
+  <w:style w:type="character" w:styleId="ab">
+    <w:name w:val="Strong"/>
+    <w:basedOn w:val="a0"/>
+    <w:uiPriority w:val="22"/>
+    <w:qFormat/>
+    <w:rsid w:val="004B566C"/>
+    <w:rPr>
+      <w:b/>
+      <w:bCs/>
+    </w:rPr>
+  </w:style>
 </w:styles>
 </file>
 

</xml_diff>

<commit_message>
report 2.21 email edit complete
</commit_message>
<xml_diff>
--- a/Report.docx
+++ b/Report.docx
@@ -1885,9 +1885,6 @@
     <w:p>
       <w:pPr>
         <w:pStyle w:val="af3"/>
-        <w:rPr>
-          <w:rFonts w:hint="eastAsia"/>
-        </w:rPr>
       </w:pPr>
       <w:r>
         <w:t>图</w:t>
@@ -3762,7 +3759,7 @@
         <w:rPr>
           <w:noProof/>
         </w:rPr>
-        <w:object w:dxaOrig="225" w:dyaOrig="225">
+        <w:object w:dxaOrig="1440" w:dyaOrig="1440">
           <v:shapetype id="_x0000_t75" coordsize="21600,21600" o:spt="75" o:preferrelative="t" path="m@4@5l@4@11@9@11@9@5xe" filled="f" stroked="f">
             <v:stroke joinstyle="miter"/>
             <v:formulas>
@@ -3786,7 +3783,7 @@
             <v:imagedata r:id="rId9" o:title=""/>
             <w10:wrap type="topAndBottom"/>
           </v:shape>
-          <o:OLEObject Type="Embed" ProgID="Visio.Drawing.15" ShapeID="_x0000_s1039" DrawAspect="Content" ObjectID="_1485427768" r:id="rId10"/>
+          <o:OLEObject Type="Embed" ProgID="Visio.Drawing.15" ShapeID="_x0000_s1039" DrawAspect="Content" ObjectID="_1486018726" r:id="rId10"/>
         </w:object>
       </w:r>
       <w:r>
@@ -4122,20 +4119,15 @@
           <w:noProof/>
         </w:rPr>
         <w:object w:dxaOrig="225" w:dyaOrig="225">
-          <v:shape id="_x0000_s1040" type="#_x0000_t75" style="position:absolute;left:0;text-align:left;margin-left:25.8pt;margin-top:56.5pt;width:402.05pt;height:165.9pt;z-index:251677696;mso-position-horizontal-relative:text;mso-position-vertical-relative:text">
+          <v:shape id="_x0000_s1041" type="#_x0000_t75" style="position:absolute;left:0;text-align:left;margin-left:17.8pt;margin-top:51.4pt;width:417.6pt;height:172.8pt;z-index:251677696;mso-position-horizontal-relative:text;mso-position-vertical-relative:text">
             <v:imagedata r:id="rId11" o:title=""/>
             <w10:wrap type="topAndBottom"/>
           </v:shape>
-          <o:OLEObject Type="Embed" ProgID="Visio.Drawing.15" ShapeID="_x0000_s1040" DrawAspect="Content" ObjectID="_1485427769" r:id="rId12"/>
+          <o:OLEObject Type="Embed" ProgID="Visio.Drawing.15" ShapeID="_x0000_s1041" DrawAspect="Content" ObjectID="_1486018727" r:id="rId12"/>
         </w:object>
       </w:r>
       <w:r>
-        <w:t>技术</w:t>
-      </w:r>
-      <w:bookmarkStart w:id="0" w:name="_GoBack"/>
-      <w:bookmarkEnd w:id="0"/>
-      <w:r>
-        <w:t>路线</w:t>
+        <w:t>技术路线</w:t>
       </w:r>
     </w:p>
     <w:p>
@@ -4395,7 +4387,101 @@
         <w:t>对用户的语音的记录，</w:t>
       </w:r>
       <w:r>
-        <w:t>并进行特征提取和建模训练。</w:t>
+        <w:rPr>
+          <w:rFonts w:hint="eastAsia"/>
+        </w:rPr>
+        <w:t>并利用</w:t>
+      </w:r>
+      <w:proofErr w:type="spellStart"/>
+      <w:r>
+        <w:t>HTKTools</w:t>
+      </w:r>
+      <w:proofErr w:type="spellEnd"/>
+      <w:r>
+        <w:rPr>
+          <w:rFonts w:hint="eastAsia"/>
+        </w:rPr>
+        <w:t>中的</w:t>
+      </w:r>
+      <w:proofErr w:type="spellStart"/>
+      <w:r>
+        <w:t>HCopy</w:t>
+      </w:r>
+      <w:proofErr w:type="spellEnd"/>
+      <w:r>
+        <w:rPr>
+          <w:rFonts w:hint="eastAsia"/>
+        </w:rPr>
+        <w:t>进行特征提取处理得到</w:t>
+      </w:r>
+      <w:r>
+        <w:rPr>
+          <w:rFonts w:hint="eastAsia"/>
+        </w:rPr>
+        <w:t>MFCC</w:t>
+      </w:r>
+      <w:r>
+        <w:rPr>
+          <w:rFonts w:hint="eastAsia"/>
+        </w:rPr>
+        <w:t>模型，再利用</w:t>
+      </w:r>
+      <w:proofErr w:type="spellStart"/>
+      <w:r>
+        <w:t>HTKTools</w:t>
+      </w:r>
+      <w:proofErr w:type="spellEnd"/>
+      <w:r>
+        <w:rPr>
+          <w:rFonts w:hint="eastAsia"/>
+        </w:rPr>
+        <w:t>中的</w:t>
+      </w:r>
+      <w:proofErr w:type="spellStart"/>
+      <w:r>
+        <w:t>HInit</w:t>
+      </w:r>
+      <w:proofErr w:type="spellEnd"/>
+      <w:r>
+        <w:t>和</w:t>
+      </w:r>
+      <w:proofErr w:type="spellStart"/>
+      <w:r>
+        <w:rPr>
+          <w:rFonts w:hint="eastAsia"/>
+        </w:rPr>
+        <w:t>HRest</w:t>
+      </w:r>
+      <w:proofErr w:type="spellEnd"/>
+      <w:r>
+        <w:rPr>
+          <w:rFonts w:hint="eastAsia"/>
+        </w:rPr>
+        <w:t>依次</w:t>
+      </w:r>
+      <w:r>
+        <w:t>进行</w:t>
+      </w:r>
+      <w:r>
+        <w:t>建模训练</w:t>
+      </w:r>
+      <w:r>
+        <w:t>得到迭代两次过后的</w:t>
+      </w:r>
+      <w:r>
+        <w:rPr>
+          <w:rFonts w:hint="eastAsia"/>
+        </w:rPr>
+        <w:t>HMM</w:t>
+      </w:r>
+      <w:r>
+        <w:rPr>
+          <w:rFonts w:hint="eastAsia"/>
+        </w:rPr>
+        <w:t>模型</w:t>
+      </w:r>
+      <w:r>
+        <w:t>。</w:t>
       </w:r>
     </w:p>
     <w:p>
@@ -4454,19 +4540,105 @@
         <w:rPr>
           <w:rFonts w:hint="eastAsia"/>
         </w:rPr>
-        <w:t>以</w:t>
-      </w:r>
-      <w:r>
-        <w:rPr>
-          <w:rFonts w:hint="eastAsia"/>
-        </w:rPr>
-        <w:t>测试</w:t>
-      </w:r>
-      <w:r>
-        <w:rPr>
-          <w:rFonts w:hint="eastAsia"/>
-        </w:rPr>
-        <w:t>训练的数据是否准确。</w:t>
+        <w:t>并利用</w:t>
+      </w:r>
+      <w:proofErr w:type="spellStart"/>
+      <w:r>
+        <w:t>HTKTools</w:t>
+      </w:r>
+      <w:proofErr w:type="spellEnd"/>
+      <w:r>
+        <w:rPr>
+          <w:rFonts w:hint="eastAsia"/>
+        </w:rPr>
+        <w:t>中的</w:t>
+      </w:r>
+      <w:proofErr w:type="spellStart"/>
+      <w:r>
+        <w:t>HCopy</w:t>
+      </w:r>
+      <w:proofErr w:type="spellEnd"/>
+      <w:r>
+        <w:rPr>
+          <w:rFonts w:hint="eastAsia"/>
+        </w:rPr>
+        <w:t>进行特征提取处理得到</w:t>
+      </w:r>
+      <w:r>
+        <w:rPr>
+          <w:rFonts w:hint="eastAsia"/>
+        </w:rPr>
+        <w:t>MFCC</w:t>
+      </w:r>
+      <w:r>
+        <w:rPr>
+          <w:rFonts w:hint="eastAsia"/>
+        </w:rPr>
+        <w:t>模型，再利用</w:t>
+      </w:r>
+      <w:proofErr w:type="spellStart"/>
+      <w:r>
+        <w:t>HTKTools</w:t>
+      </w:r>
+      <w:proofErr w:type="spellEnd"/>
+      <w:r>
+        <w:rPr>
+          <w:rFonts w:hint="eastAsia"/>
+        </w:rPr>
+        <w:t>中的</w:t>
+      </w:r>
+      <w:proofErr w:type="spellStart"/>
+      <w:r>
+        <w:t>HVite</w:t>
+      </w:r>
+      <w:proofErr w:type="spellEnd"/>
+      <w:r>
+        <w:t>对</w:t>
+      </w:r>
+      <w:r>
+        <w:rPr>
+          <w:rFonts w:hint="eastAsia"/>
+        </w:rPr>
+        <w:t>MFCC</w:t>
+      </w:r>
+      <w:r>
+        <w:rPr>
+          <w:rFonts w:hint="eastAsia"/>
+        </w:rPr>
+        <w:t>模型</w:t>
+      </w:r>
+      <w:r>
+        <w:rPr>
+          <w:rFonts w:hint="eastAsia"/>
+        </w:rPr>
+        <w:t>和</w:t>
+      </w:r>
+      <w:r>
+        <w:t>原本的</w:t>
+      </w:r>
+      <w:r>
+        <w:rPr>
+          <w:rFonts w:hint="eastAsia"/>
+        </w:rPr>
+        <w:t>HMM</w:t>
+      </w:r>
+      <w:r>
+        <w:rPr>
+          <w:rFonts w:hint="eastAsia"/>
+        </w:rPr>
+        <w:t>模型</w:t>
+      </w:r>
+      <w:r>
+        <w:rPr>
+          <w:rFonts w:hint="eastAsia"/>
+        </w:rPr>
+        <w:t>结合打分，得到测试结果</w:t>
+      </w:r>
+      <w:r>
+        <w:rPr>
+          <w:rFonts w:hint="eastAsia"/>
+        </w:rPr>
+        <w:t>。</w:t>
       </w:r>
     </w:p>
     <w:p>
@@ -4519,7 +4691,12 @@
         <w:t>系统的设置界面，</w:t>
       </w:r>
       <w:r>
-        <w:t>通过与数据库的关系映射实现</w:t>
+        <w:t>通过与数据库的关系映射</w:t>
+      </w:r>
+      <w:bookmarkStart w:id="0" w:name="_GoBack"/>
+      <w:bookmarkEnd w:id="0"/>
+      <w:r>
+        <w:t>实现</w:t>
       </w:r>
       <w:r>
         <w:t>阈值等信息</w:t>
@@ -4537,220 +4714,224 @@
       </w:pPr>
       <w:r>
         <w:rPr>
-          <w:rFonts w:hint="eastAsia"/>
-        </w:rPr>
-        <w:t>Native</w:t>
-      </w:r>
-      <w:r>
-        <w:rPr>
-          <w:rFonts w:hint="eastAsia"/>
-        </w:rPr>
-        <w:t>功能</w:t>
-      </w:r>
-      <w:r>
-        <w:rPr>
-          <w:rFonts w:hint="eastAsia"/>
-        </w:rPr>
-        <w:t>模块</w:t>
-      </w:r>
-    </w:p>
-    <w:p>
-      <w:pPr>
-        <w:pStyle w:val="a8"/>
-        <w:ind w:firstLine="480"/>
-      </w:pPr>
-      <w:r>
-        <w:rPr>
-          <w:rFonts w:hint="eastAsia"/>
-        </w:rPr>
-        <w:t>Native</w:t>
-      </w:r>
-      <w:r>
-        <w:rPr>
-          <w:rFonts w:hint="eastAsia"/>
-        </w:rPr>
-        <w:t>功能模块是指由</w:t>
-      </w:r>
-      <w:r>
-        <w:rPr>
-          <w:rFonts w:hint="eastAsia"/>
-        </w:rPr>
-        <w:t>C</w:t>
-      </w:r>
-      <w:r>
-        <w:rPr>
-          <w:rFonts w:hint="eastAsia"/>
-        </w:rPr>
-        <w:t>编写但是运行在</w:t>
-      </w:r>
-      <w:r>
-        <w:rPr>
-          <w:rFonts w:hint="eastAsia"/>
-        </w:rPr>
-        <w:t>Java</w:t>
-      </w:r>
-      <w:r>
-        <w:rPr>
-          <w:rFonts w:hint="eastAsia"/>
-        </w:rPr>
-        <w:t>虚拟机上的功能模块，拥有较好的性能，并且兼容</w:t>
-      </w:r>
-      <w:r>
-        <w:rPr>
-          <w:rFonts w:hint="eastAsia"/>
-        </w:rPr>
-        <w:t>C</w:t>
-      </w:r>
-      <w:r>
-        <w:rPr>
-          <w:rFonts w:hint="eastAsia"/>
-        </w:rPr>
-        <w:t>中众多的类库工具包。</w:t>
-      </w:r>
-      <w:r>
-        <w:rPr>
-          <w:rFonts w:hint="eastAsia"/>
-        </w:rPr>
-        <w:t>在</w:t>
-      </w:r>
-      <w:r>
-        <w:rPr>
-          <w:rFonts w:hint="eastAsia"/>
-        </w:rPr>
-        <w:t>Android</w:t>
-      </w:r>
-      <w:r>
-        <w:rPr>
-          <w:rFonts w:hint="eastAsia"/>
-        </w:rPr>
-        <w:t>应用开发中需要先利用</w:t>
-      </w:r>
-      <w:r>
-        <w:rPr>
-          <w:rFonts w:hint="eastAsia"/>
-        </w:rPr>
-        <w:t>NDK</w:t>
-      </w:r>
-      <w:r>
-        <w:rPr>
-          <w:rFonts w:hint="eastAsia"/>
-        </w:rPr>
-        <w:t>对</w:t>
-      </w:r>
-      <w:r>
-        <w:rPr>
-          <w:rFonts w:hint="eastAsia"/>
-        </w:rPr>
-        <w:t>C</w:t>
-      </w:r>
-      <w:r>
-        <w:rPr>
-          <w:rFonts w:hint="eastAsia"/>
-        </w:rPr>
-        <w:t>代码进行编译构建成</w:t>
-      </w:r>
-      <w:r>
-        <w:rPr>
-          <w:rFonts w:hint="eastAsia"/>
-        </w:rPr>
-        <w:t>so</w:t>
-      </w:r>
-      <w:r>
-        <w:rPr>
-          <w:rFonts w:hint="eastAsia"/>
-        </w:rPr>
-        <w:t>动态库，再添加</w:t>
-      </w:r>
-      <w:proofErr w:type="gramStart"/>
-      <w:r>
-        <w:rPr>
-          <w:rFonts w:hint="eastAsia"/>
-        </w:rPr>
-        <w:t>至应用</w:t>
-      </w:r>
-      <w:proofErr w:type="gramEnd"/>
-      <w:r>
-        <w:rPr>
-          <w:rFonts w:hint="eastAsia"/>
-        </w:rPr>
-        <w:t>中。</w:t>
-      </w:r>
-      <w:r>
-        <w:rPr>
-          <w:rFonts w:hint="eastAsia"/>
-        </w:rPr>
-        <w:t>经过简单的测试，</w:t>
-      </w:r>
-      <w:r>
-        <w:rPr>
-          <w:rFonts w:hint="eastAsia"/>
-        </w:rPr>
-        <w:t>Native</w:t>
-      </w:r>
-      <w:r>
-        <w:rPr>
-          <w:rFonts w:hint="eastAsia"/>
-        </w:rPr>
-        <w:t>功能模块</w:t>
-      </w:r>
-      <w:r>
-        <w:rPr>
-          <w:rFonts w:hint="eastAsia"/>
-        </w:rPr>
-        <w:t>包含两个过程，分别是训练过程和测试过程，</w:t>
-      </w:r>
-      <w:r>
-        <w:rPr>
-          <w:rFonts w:hint="eastAsia"/>
-        </w:rPr>
-        <w:t>主要分为三块</w:t>
-      </w:r>
-      <w:r>
-        <w:rPr>
-          <w:rFonts w:hint="eastAsia"/>
-        </w:rPr>
-        <w:t>(</w:t>
-      </w:r>
-      <w:r>
-        <w:t>图</w:t>
-      </w:r>
-      <w:r>
-        <w:t>3.2</w:t>
-      </w:r>
-      <w:r>
-        <w:t>)</w:t>
-      </w:r>
-      <w:r>
-        <w:rPr>
-          <w:rFonts w:hint="eastAsia"/>
-        </w:rPr>
-        <w:t>：</w:t>
-      </w:r>
-    </w:p>
-    <w:p>
-      <w:pPr>
-        <w:pStyle w:val="af3"/>
-      </w:pPr>
-      <w:r>
-        <w:t>图</w:t>
-      </w:r>
-      <w:r>
-        <w:object w:dxaOrig="1440" w:dyaOrig="1440">
-          <v:shape id="_x0000_s1033" type="#_x0000_t75" style="position:absolute;left:0;text-align:left;margin-left:47.2pt;margin-top:1.1pt;width:359.6pt;height:233.8pt;z-index:251666432;mso-position-horizontal-relative:text;mso-position-vertical-relative:text">
+          <w:noProof/>
+        </w:rPr>
+        <w:object w:dxaOrig="225" w:dyaOrig="225">
+          <v:shape id="_x0000_s1042" type="#_x0000_t75" style="position:absolute;left:0;text-align:left;margin-left:35.5pt;margin-top:39.1pt;width:381.9pt;height:233.25pt;z-index:251679744;mso-position-horizontal-relative:text;mso-position-vertical-relative:text">
             <v:imagedata r:id="rId13" o:title=""/>
             <w10:wrap type="topAndBottom"/>
           </v:shape>
-          <o:OLEObject Type="Embed" ProgID="Visio.Drawing.15" ShapeID="_x0000_s1033" DrawAspect="Content" ObjectID="_1485427770" r:id="rId14"/>
+          <o:OLEObject Type="Embed" ProgID="Visio.Drawing.15" ShapeID="_x0000_s1042" DrawAspect="Content" ObjectID="_1486018728" r:id="rId14"/>
         </w:object>
       </w:r>
       <w:r>
         <w:rPr>
           <w:rFonts w:hint="eastAsia"/>
         </w:rPr>
+        <w:t>Native</w:t>
+      </w:r>
+      <w:r>
+        <w:rPr>
+          <w:rFonts w:hint="eastAsia"/>
+        </w:rPr>
+        <w:t>功能</w:t>
+      </w:r>
+      <w:r>
+        <w:rPr>
+          <w:rFonts w:hint="eastAsia"/>
+        </w:rPr>
+        <w:t>模块</w:t>
+      </w:r>
+    </w:p>
+    <w:p>
+      <w:pPr>
+        <w:pStyle w:val="af3"/>
+      </w:pPr>
+      <w:r>
+        <w:t>图</w:t>
+      </w:r>
+      <w:r>
+        <w:rPr>
+          <w:rFonts w:hint="eastAsia"/>
+        </w:rPr>
         <w:t>3</w:t>
       </w:r>
       <w:r>
         <w:t>.2</w:t>
+      </w:r>
+    </w:p>
+    <w:p>
+      <w:pPr>
+        <w:pStyle w:val="a8"/>
+        <w:ind w:firstLine="480"/>
+      </w:pPr>
+      <w:r>
+        <w:rPr>
+          <w:rFonts w:hint="eastAsia"/>
+        </w:rPr>
+        <w:t>Native</w:t>
+      </w:r>
+      <w:r>
+        <w:rPr>
+          <w:rFonts w:hint="eastAsia"/>
+        </w:rPr>
+        <w:t>功能模块是指由</w:t>
+      </w:r>
+      <w:r>
+        <w:rPr>
+          <w:rFonts w:hint="eastAsia"/>
+        </w:rPr>
+        <w:t>C</w:t>
+      </w:r>
+      <w:r>
+        <w:rPr>
+          <w:rFonts w:hint="eastAsia"/>
+        </w:rPr>
+        <w:t>编写但是运行在</w:t>
+      </w:r>
+      <w:r>
+        <w:rPr>
+          <w:rFonts w:hint="eastAsia"/>
+        </w:rPr>
+        <w:t>Java</w:t>
+      </w:r>
+      <w:r>
+        <w:rPr>
+          <w:rFonts w:hint="eastAsia"/>
+        </w:rPr>
+        <w:t>虚拟机上的功能模块，拥有较好的性能，并且兼容</w:t>
+      </w:r>
+      <w:r>
+        <w:rPr>
+          <w:rFonts w:hint="eastAsia"/>
+        </w:rPr>
+        <w:t>C</w:t>
+      </w:r>
+      <w:r>
+        <w:rPr>
+          <w:rFonts w:hint="eastAsia"/>
+        </w:rPr>
+        <w:t>中众多的类库工具包。</w:t>
+      </w:r>
+      <w:r>
+        <w:rPr>
+          <w:rFonts w:hint="eastAsia"/>
+        </w:rPr>
+        <w:t>在</w:t>
+      </w:r>
+      <w:r>
+        <w:rPr>
+          <w:rFonts w:hint="eastAsia"/>
+        </w:rPr>
+        <w:t>Android</w:t>
+      </w:r>
+      <w:r>
+        <w:rPr>
+          <w:rFonts w:hint="eastAsia"/>
+        </w:rPr>
+        <w:t>应用开发中需要先利用</w:t>
+      </w:r>
+      <w:r>
+        <w:rPr>
+          <w:rFonts w:hint="eastAsia"/>
+        </w:rPr>
+        <w:t>NDK</w:t>
+      </w:r>
+      <w:r>
+        <w:rPr>
+          <w:rFonts w:hint="eastAsia"/>
+        </w:rPr>
+        <w:t>对</w:t>
+      </w:r>
+      <w:r>
+        <w:rPr>
+          <w:rFonts w:hint="eastAsia"/>
+        </w:rPr>
+        <w:t>C</w:t>
+      </w:r>
+      <w:r>
+        <w:rPr>
+          <w:rFonts w:hint="eastAsia"/>
+        </w:rPr>
+        <w:lastRenderedPageBreak/>
+        <w:t>代码进行编译构建成</w:t>
+      </w:r>
+      <w:r>
+        <w:rPr>
+          <w:rFonts w:hint="eastAsia"/>
+        </w:rPr>
+        <w:t>so</w:t>
+      </w:r>
+      <w:r>
+        <w:rPr>
+          <w:rFonts w:hint="eastAsia"/>
+        </w:rPr>
+        <w:t>动态库，再添加</w:t>
+      </w:r>
+      <w:proofErr w:type="gramStart"/>
+      <w:r>
+        <w:rPr>
+          <w:rFonts w:hint="eastAsia"/>
+        </w:rPr>
+        <w:t>至应用</w:t>
+      </w:r>
+      <w:proofErr w:type="gramEnd"/>
+      <w:r>
+        <w:rPr>
+          <w:rFonts w:hint="eastAsia"/>
+        </w:rPr>
+        <w:t>中。</w:t>
+      </w:r>
+      <w:r>
+        <w:rPr>
+          <w:rFonts w:hint="eastAsia"/>
+        </w:rPr>
+        <w:t>经过简单的测试，</w:t>
+      </w:r>
+      <w:r>
+        <w:rPr>
+          <w:rFonts w:hint="eastAsia"/>
+        </w:rPr>
+        <w:t>Native</w:t>
+      </w:r>
+      <w:r>
+        <w:rPr>
+          <w:rFonts w:hint="eastAsia"/>
+        </w:rPr>
+        <w:t>功能模块</w:t>
+      </w:r>
+      <w:r>
+        <w:rPr>
+          <w:rFonts w:hint="eastAsia"/>
+        </w:rPr>
+        <w:t>包含两个过程，分别是训练过程和测试过程，</w:t>
+      </w:r>
+      <w:r>
+        <w:rPr>
+          <w:rFonts w:hint="eastAsia"/>
+        </w:rPr>
+        <w:t>主要分为三块</w:t>
+      </w:r>
+      <w:r>
+        <w:rPr>
+          <w:rFonts w:hint="eastAsia"/>
+        </w:rPr>
+        <w:t>(</w:t>
+      </w:r>
+      <w:r>
+        <w:t>图</w:t>
+      </w:r>
+      <w:r>
+        <w:t>3.2</w:t>
+      </w:r>
+      <w:r>
+        <w:t>)</w:t>
+      </w:r>
+      <w:r>
+        <w:rPr>
+          <w:rFonts w:hint="eastAsia"/>
+        </w:rPr>
+        <w:t>：</w:t>
       </w:r>
     </w:p>
     <w:p>
@@ -4766,7 +4947,6 @@
         <w:rPr>
           <w:rFonts w:hint="eastAsia"/>
         </w:rPr>
-        <w:lastRenderedPageBreak/>
         <w:t>特征提取模块</w:t>
       </w:r>
     </w:p>
@@ -5133,51 +5313,51 @@
         <w:ind w:firstLine="480"/>
       </w:pPr>
       <w:r>
-        <w:t>本系统的</w:t>
-      </w:r>
-      <w:r>
-        <w:rPr>
-          <w:rFonts w:hint="eastAsia"/>
-        </w:rPr>
-        <w:t>M</w:t>
-      </w:r>
-      <w:r>
-        <w:t>VC</w:t>
-      </w:r>
-      <w:r>
-        <w:t>框架设计如图</w:t>
-      </w:r>
-      <w:r>
-        <w:rPr>
-          <w:rFonts w:hint="eastAsia"/>
-        </w:rPr>
-        <w:t>3.3</w:t>
-      </w:r>
-      <w:r>
-        <w:rPr>
-          <w:rFonts w:hint="eastAsia"/>
-        </w:rPr>
-        <w:t>所示。</w:t>
-      </w:r>
-    </w:p>
-    <w:p>
-      <w:pPr>
-        <w:pStyle w:val="af3"/>
-      </w:pPr>
-      <w:r>
-        <w:t>图</w:t>
-      </w:r>
-      <w:r>
         <w:rPr>
           <w:noProof/>
         </w:rPr>
-        <w:object w:dxaOrig="1440" w:dyaOrig="1440">
-          <v:shape id="_x0000_s1034" type="#_x0000_t75" style="position:absolute;left:0;text-align:left;margin-left:13.1pt;margin-top:8pt;width:427.1pt;height:315.6pt;z-index:251669504;mso-position-horizontal-relative:text;mso-position-vertical-relative:text">
+        <w:object w:dxaOrig="225" w:dyaOrig="225">
+          <v:shape id="_x0000_s1043" type="#_x0000_t75" style="position:absolute;left:0;text-align:left;margin-left:-.1pt;margin-top:18.3pt;width:453.3pt;height:334.35pt;z-index:251681792;mso-position-horizontal-relative:text;mso-position-vertical-relative:text">
             <v:imagedata r:id="rId15" o:title=""/>
             <w10:wrap type="topAndBottom"/>
           </v:shape>
-          <o:OLEObject Type="Embed" ProgID="Visio.Drawing.15" ShapeID="_x0000_s1034" DrawAspect="Content" ObjectID="_1485427771" r:id="rId16"/>
+          <o:OLEObject Type="Embed" ProgID="Visio.Drawing.15" ShapeID="_x0000_s1043" DrawAspect="Content" ObjectID="_1486018729" r:id="rId16"/>
         </w:object>
+      </w:r>
+      <w:r>
+        <w:t>本系统的</w:t>
+      </w:r>
+      <w:r>
+        <w:rPr>
+          <w:rFonts w:hint="eastAsia"/>
+        </w:rPr>
+        <w:t>M</w:t>
+      </w:r>
+      <w:r>
+        <w:t>VC</w:t>
+      </w:r>
+      <w:r>
+        <w:t>框架设计如图</w:t>
+      </w:r>
+      <w:r>
+        <w:rPr>
+          <w:rFonts w:hint="eastAsia"/>
+        </w:rPr>
+        <w:t>3.3</w:t>
+      </w:r>
+      <w:r>
+        <w:rPr>
+          <w:rFonts w:hint="eastAsia"/>
+        </w:rPr>
+        <w:t>所示。</w:t>
+      </w:r>
+    </w:p>
+    <w:p>
+      <w:pPr>
+        <w:pStyle w:val="af3"/>
+      </w:pPr>
+      <w:r>
+        <w:t>图</w:t>
       </w:r>
       <w:r>
         <w:rPr>
@@ -5218,6 +5398,7 @@
         <w:rPr>
           <w:rFonts w:hint="eastAsia"/>
         </w:rPr>
+        <w:lastRenderedPageBreak/>
         <w:t>S</w:t>
       </w:r>
       <w:r>
@@ -5364,7 +5545,6 @@
         <w:rPr>
           <w:rFonts w:hint="eastAsia"/>
         </w:rPr>
-        <w:lastRenderedPageBreak/>
         <w:t>应用</w:t>
       </w:r>
       <w:r>
@@ -5611,12 +5791,12 @@
         <w:rPr>
           <w:noProof/>
         </w:rPr>
-        <w:object w:dxaOrig="1440" w:dyaOrig="1440">
-          <v:shape id="_x0000_s1037" type="#_x0000_t75" style="position:absolute;left:0;text-align:left;margin-left:42.45pt;margin-top:33.05pt;width:367.5pt;height:274.85pt;z-index:251673600;mso-position-horizontal-relative:text;mso-position-vertical-relative:text">
+        <w:object w:dxaOrig="225" w:dyaOrig="225">
+          <v:shape id="_x0000_s1044" type="#_x0000_t75" style="position:absolute;left:0;text-align:left;margin-left:75.15pt;margin-top:31.35pt;width:303.65pt;height:231.65pt;z-index:251683840;mso-position-horizontal-relative:text;mso-position-vertical-relative:text">
             <v:imagedata r:id="rId17" o:title=""/>
             <w10:wrap type="topAndBottom"/>
           </v:shape>
-          <o:OLEObject Type="Embed" ProgID="Visio.Drawing.15" ShapeID="_x0000_s1037" DrawAspect="Content" ObjectID="_1485427772" r:id="rId18"/>
+          <o:OLEObject Type="Embed" ProgID="Visio.Drawing.15" ShapeID="_x0000_s1044" DrawAspect="Content" ObjectID="_1486018730" r:id="rId18"/>
         </w:object>
       </w:r>
       <w:r>
@@ -5643,12 +5823,6 @@
         </w:rPr>
         <w:t>所示。</w:t>
       </w:r>
-    </w:p>
-    <w:p>
-      <w:pPr>
-        <w:pStyle w:val="a8"/>
-        <w:ind w:left="567" w:firstLineChars="0" w:firstLine="0"/>
-      </w:pPr>
     </w:p>
     <w:p>
       <w:pPr>
@@ -6832,12 +7006,12 @@
           <w:noProof/>
         </w:rPr>
         <w:lastRenderedPageBreak/>
-        <w:object w:dxaOrig="1440" w:dyaOrig="1440">
-          <v:shape id="_x0000_s1035" type="#_x0000_t75" style="position:absolute;left:0;text-align:left;margin-left:81.3pt;margin-top:0;width:290.75pt;height:213.95pt;z-index:251671552;mso-position-horizontal-relative:text;mso-position-vertical-relative:text">
+        <w:object w:dxaOrig="225" w:dyaOrig="225">
+          <v:shape id="_x0000_s1045" type="#_x0000_t75" style="position:absolute;left:0;text-align:left;margin-left:31.85pt;margin-top:1.95pt;width:389.4pt;height:286.15pt;z-index:251685888;mso-position-horizontal-relative:text;mso-position-vertical-relative:text">
             <v:imagedata r:id="rId21" o:title=""/>
             <w10:wrap type="topAndBottom"/>
           </v:shape>
-          <o:OLEObject Type="Embed" ProgID="Visio.Drawing.15" ShapeID="_x0000_s1035" DrawAspect="Content" ObjectID="_1485427773" r:id="rId22"/>
+          <o:OLEObject Type="Embed" ProgID="Visio.Drawing.15" ShapeID="_x0000_s1045" DrawAspect="Content" ObjectID="_1486018731" r:id="rId22"/>
         </w:object>
       </w:r>
       <w:r>
@@ -6865,9 +7039,6 @@
       <w:pPr>
         <w:pStyle w:val="a8"/>
         <w:ind w:firstLine="480"/>
-        <w:rPr>
-          <w:rFonts w:hint="eastAsia"/>
-        </w:rPr>
       </w:pPr>
       <w:r>
         <w:rPr>
@@ -6892,9 +7063,6 @@
       <w:pPr>
         <w:pStyle w:val="a8"/>
         <w:ind w:firstLine="480"/>
-        <w:rPr>
-          <w:rFonts w:hint="eastAsia"/>
-        </w:rPr>
       </w:pPr>
       <w:r>
         <w:rPr>
@@ -6919,9 +7087,6 @@
       <w:pPr>
         <w:pStyle w:val="a8"/>
         <w:ind w:firstLine="480"/>
-        <w:rPr>
-          <w:rFonts w:hint="eastAsia"/>
-        </w:rPr>
       </w:pPr>
       <w:r>
         <w:rPr>
@@ -6946,9 +7111,6 @@
       <w:pPr>
         <w:pStyle w:val="a8"/>
         <w:ind w:firstLine="480"/>
-        <w:rPr>
-          <w:rFonts w:hint="eastAsia"/>
-        </w:rPr>
       </w:pPr>
       <w:r>
         <w:rPr>
@@ -6973,9 +7135,6 @@
       <w:pPr>
         <w:pStyle w:val="a8"/>
         <w:ind w:firstLine="480"/>
-        <w:rPr>
-          <w:rFonts w:hint="eastAsia"/>
-        </w:rPr>
       </w:pPr>
       <w:r>
         <w:rPr>
@@ -7031,15 +7190,183 @@
         <w:t>EB/OL]</w:t>
       </w:r>
       <w:r>
-        <w:t>. http://htk.eng.cam.ac.uk/docs/docs.shtml. 2006</w:t>
+        <w:t xml:space="preserve">. </w:t>
+      </w:r>
+      <w:r>
+        <w:t>http://htk.eng.cam.ac.uk/docs/docs.shtml. 2006</w:t>
       </w:r>
     </w:p>
     <w:p>
       <w:pPr>
         <w:pStyle w:val="a0"/>
       </w:pPr>
+      <w:r>
+        <w:t xml:space="preserve">Anthony </w:t>
+      </w:r>
+      <w:proofErr w:type="spellStart"/>
+      <w:r>
+        <w:t>Larcher</w:t>
+      </w:r>
+      <w:proofErr w:type="spellEnd"/>
+      <w:r>
+        <w:t>,</w:t>
+      </w:r>
+      <w:r>
+        <w:t xml:space="preserve"> </w:t>
+      </w:r>
+      <w:r>
+        <w:t xml:space="preserve">Kong </w:t>
+      </w:r>
+      <w:proofErr w:type="spellStart"/>
+      <w:r>
+        <w:t>Aik</w:t>
+      </w:r>
+      <w:proofErr w:type="spellEnd"/>
+      <w:r>
+        <w:t xml:space="preserve"> Lee, Bin Ma</w:t>
+      </w:r>
+      <w:r>
+        <w:t>等</w:t>
+      </w:r>
+      <w:r>
+        <w:t>.</w:t>
+      </w:r>
+      <w:r>
+        <w:t xml:space="preserve"> </w:t>
+      </w:r>
+      <w:r>
+        <w:t>Text-dependent speaker verification: Classifiers, databases</w:t>
+      </w:r>
+      <w:r>
+        <w:t xml:space="preserve"> </w:t>
+      </w:r>
+      <w:r>
+        <w:t xml:space="preserve">and </w:t>
+      </w:r>
       <w:proofErr w:type="gramStart"/>
       <w:r>
+        <w:t>RSR2015</w:t>
+      </w:r>
+      <w:r>
+        <w:t>[</w:t>
+      </w:r>
+      <w:proofErr w:type="gramEnd"/>
+      <w:r>
+        <w:rPr>
+          <w:rFonts w:eastAsia="楷体_GB2312"/>
+        </w:rPr>
+        <w:t>J</w:t>
+      </w:r>
+      <w:r>
+        <w:t>].</w:t>
+      </w:r>
+      <w:r>
+        <w:t xml:space="preserve"> Speech Communication </w:t>
+      </w:r>
+      <w:r>
+        <w:t>2014</w:t>
+      </w:r>
+      <w:r>
+        <w:t>，</w:t>
+      </w:r>
+      <w:r>
+        <w:t>60</w:t>
+      </w:r>
+      <w:r>
+        <w:t>：</w:t>
+      </w:r>
+      <w:r>
+        <w:t>56–77</w:t>
+      </w:r>
+    </w:p>
+    <w:p>
+      <w:pPr>
+        <w:pStyle w:val="a0"/>
+      </w:pPr>
+      <w:proofErr w:type="spellStart"/>
+      <w:r>
+        <w:t>Zhizheng</w:t>
+      </w:r>
+      <w:proofErr w:type="spellEnd"/>
+      <w:r>
+        <w:t xml:space="preserve"> </w:t>
+      </w:r>
+      <w:proofErr w:type="spellStart"/>
+      <w:r>
+        <w:t>Wu,Nicholas</w:t>
+      </w:r>
+      <w:proofErr w:type="spellEnd"/>
+      <w:r>
+        <w:t xml:space="preserve"> Evans, </w:t>
+      </w:r>
+      <w:proofErr w:type="spellStart"/>
+      <w:r>
+        <w:t>Tomi</w:t>
+      </w:r>
+      <w:proofErr w:type="spellEnd"/>
+      <w:r>
+        <w:t xml:space="preserve"> </w:t>
+      </w:r>
+      <w:proofErr w:type="spellStart"/>
+      <w:r>
+        <w:t>Kinnunen</w:t>
+      </w:r>
+      <w:proofErr w:type="spellEnd"/>
+      <w:r>
+        <w:t>等</w:t>
+      </w:r>
+      <w:r>
+        <w:t>.</w:t>
+      </w:r>
+      <w:r>
+        <w:t xml:space="preserve"> </w:t>
+      </w:r>
+      <w:r>
+        <w:t xml:space="preserve">Spoofing and countermeasures for speaker verification: A survey </w:t>
+      </w:r>
+      <w:r>
+        <w:t>[</w:t>
+      </w:r>
+      <w:r>
+        <w:rPr>
+          <w:rFonts w:eastAsia="楷体_GB2312"/>
+        </w:rPr>
+        <w:t>J</w:t>
+      </w:r>
+      <w:r>
+        <w:t>].</w:t>
+      </w:r>
+      <w:r>
+        <w:t xml:space="preserve"> Speech Communication </w:t>
+      </w:r>
+      <w:r>
+        <w:t>2014</w:t>
+      </w:r>
+      <w:r>
+        <w:t>，</w:t>
+      </w:r>
+      <w:r>
+        <w:t>60</w:t>
+      </w:r>
+      <w:r>
+        <w:t>：</w:t>
+      </w:r>
+      <w:r>
+        <w:t>130</w:t>
+      </w:r>
+      <w:r>
+        <w:t>–</w:t>
+      </w:r>
+      <w:r>
+        <w:t>153</w:t>
+      </w:r>
+    </w:p>
+    <w:p>
+      <w:pPr>
+        <w:pStyle w:val="a0"/>
+      </w:pPr>
+      <w:proofErr w:type="gramStart"/>
+      <w:r>
         <w:t>wikipedia.org</w:t>
       </w:r>
       <w:proofErr w:type="gramEnd"/>
@@ -7097,6 +7424,7 @@
         <w:pStyle w:val="a0"/>
       </w:pPr>
       <w:r>
+        <w:lastRenderedPageBreak/>
         <w:t xml:space="preserve">The SQLite Development Team. Appropriate Uses For </w:t>
       </w:r>
       <w:proofErr w:type="gramStart"/>
@@ -7407,7 +7735,6 @@
       </w:pPr>
       <w:proofErr w:type="gramStart"/>
       <w:r>
-        <w:lastRenderedPageBreak/>
         <w:t>android.com</w:t>
       </w:r>
       <w:proofErr w:type="gramEnd"/>
@@ -7837,7 +8164,7 @@
         <w:rStyle w:val="a7"/>
         <w:noProof/>
       </w:rPr>
-      <w:t>6</w:t>
+      <w:t>7</w:t>
     </w:r>
     <w:r>
       <w:rPr>
@@ -10577,7 +10904,7 @@
 </file>
 
 <file path=customXml/itemProps1.xml><?xml version="1.0" encoding="utf-8"?>
-<ds:datastoreItem xmlns:ds="http://schemas.openxmlformats.org/officeDocument/2006/customXml" ds:itemID="{C7560260-17AB-448F-999F-343B217EBA1F}">
+<ds:datastoreItem xmlns:ds="http://schemas.openxmlformats.org/officeDocument/2006/customXml" ds:itemID="{97513605-5744-4908-A947-38FE630D6D17}">
   <ds:schemaRefs>
     <ds:schemaRef ds:uri="http://schemas.openxmlformats.org/officeDocument/2006/bibliography"/>
   </ds:schemaRefs>

</xml_diff>